<commit_message>
Small changes to electric power and resistor code
</commit_message>
<xml_diff>
--- a/StudentGuideModule2/appendices/resistor_code/resistor_table.docx
+++ b/StudentGuideModule2/appendices/resistor_code/resistor_table.docx
@@ -11,11 +11,264 @@
           <w:szCs w:val="24"/>
         </w:rPr>
       </w:pPr>
+      <w:r>
+        <w:rPr>
+          <w:rFonts w:ascii="Times New Roman" w:hAnsi="Times New Roman" w:cs="Times New Roman"/>
+          <w:b/>
+          <w:sz w:val="24"/>
+          <w:szCs w:val="24"/>
+        </w:rPr>
+        <w:t>Note, not for printing:</w:t>
+      </w:r>
+      <w:r>
+        <w:rPr>
+          <w:rFonts w:ascii="Times New Roman" w:hAnsi="Times New Roman" w:cs="Times New Roman"/>
+          <w:sz w:val="24"/>
+          <w:szCs w:val="24"/>
+        </w:rPr>
+        <w:t xml:space="preserve"> I </w:t>
+      </w:r>
+      <w:r>
+        <w:rPr>
+          <w:rFonts w:ascii="Times New Roman" w:hAnsi="Times New Roman" w:cs="Times New Roman"/>
+          <w:sz w:val="24"/>
+          <w:szCs w:val="24"/>
+        </w:rPr>
+        <w:t xml:space="preserve">have </w:t>
+      </w:r>
+      <w:r>
+        <w:rPr>
+          <w:rFonts w:ascii="Times New Roman" w:hAnsi="Times New Roman" w:cs="Times New Roman"/>
+          <w:sz w:val="24"/>
+          <w:szCs w:val="24"/>
+        </w:rPr>
+        <w:t>left off the tolerances for Orange</w:t>
+      </w:r>
+      <w:r>
+        <w:rPr>
+          <w:rFonts w:ascii="Times New Roman" w:hAnsi="Times New Roman" w:cs="Times New Roman"/>
+          <w:sz w:val="24"/>
+          <w:szCs w:val="24"/>
+        </w:rPr>
+        <w:t xml:space="preserve"> </w:t>
+      </w:r>
+      <w:r>
+        <w:rPr>
+          <w:rFonts w:ascii="Times New Roman" w:hAnsi="Times New Roman" w:cs="Times New Roman"/>
+          <w:sz w:val="24"/>
+          <w:szCs w:val="24"/>
+        </w:rPr>
+        <w:t>(0.05% or 3%</w:t>
+      </w:r>
+      <w:r>
+        <w:rPr>
+          <w:rFonts w:ascii="Times New Roman" w:hAnsi="Times New Roman" w:cs="Times New Roman"/>
+          <w:sz w:val="24"/>
+          <w:szCs w:val="24"/>
+        </w:rPr>
+        <w:t>)</w:t>
+      </w:r>
+      <w:r>
+        <w:rPr>
+          <w:rFonts w:ascii="Times New Roman" w:hAnsi="Times New Roman" w:cs="Times New Roman"/>
+          <w:sz w:val="24"/>
+          <w:szCs w:val="24"/>
+        </w:rPr>
+        <w:t xml:space="preserve">, Yellow </w:t>
+      </w:r>
+      <w:r>
+        <w:rPr>
+          <w:rFonts w:ascii="Times New Roman" w:hAnsi="Times New Roman" w:cs="Times New Roman"/>
+          <w:sz w:val="24"/>
+          <w:szCs w:val="24"/>
+        </w:rPr>
+        <w:t>(</w:t>
+      </w:r>
+      <w:r>
+        <w:rPr>
+          <w:rFonts w:ascii="Times New Roman" w:hAnsi="Times New Roman" w:cs="Times New Roman"/>
+          <w:sz w:val="24"/>
+          <w:szCs w:val="24"/>
+        </w:rPr>
+        <w:t>0.02% or 4%</w:t>
+      </w:r>
+      <w:r>
+        <w:rPr>
+          <w:rFonts w:ascii="Times New Roman" w:hAnsi="Times New Roman" w:cs="Times New Roman"/>
+          <w:sz w:val="24"/>
+          <w:szCs w:val="24"/>
+        </w:rPr>
+        <w:t xml:space="preserve">) </w:t>
+      </w:r>
+      <w:r>
+        <w:rPr>
+          <w:rFonts w:ascii="Times New Roman" w:hAnsi="Times New Roman" w:cs="Times New Roman"/>
+          <w:sz w:val="24"/>
+          <w:szCs w:val="24"/>
+        </w:rPr>
+        <w:t>and Gray (</w:t>
+      </w:r>
+      <w:r>
+        <w:rPr>
+          <w:rFonts w:ascii="Times New Roman" w:hAnsi="Times New Roman" w:cs="Times New Roman"/>
+          <w:sz w:val="24"/>
+          <w:szCs w:val="24"/>
+        </w:rPr>
+        <w:t>0.05</w:t>
+      </w:r>
+      <w:r>
+        <w:rPr>
+          <w:rFonts w:ascii="Times New Roman" w:hAnsi="Times New Roman" w:cs="Times New Roman"/>
+          <w:sz w:val="24"/>
+          <w:szCs w:val="24"/>
+        </w:rPr>
+        <w:t>% or 0.01</w:t>
+      </w:r>
+      <w:r>
+        <w:rPr>
+          <w:rFonts w:ascii="Times New Roman" w:hAnsi="Times New Roman" w:cs="Times New Roman"/>
+          <w:sz w:val="24"/>
+          <w:szCs w:val="24"/>
+        </w:rPr>
+        <w:t>%</w:t>
+      </w:r>
+      <w:r>
+        <w:rPr>
+          <w:rFonts w:ascii="Times New Roman" w:hAnsi="Times New Roman" w:cs="Times New Roman"/>
+          <w:sz w:val="24"/>
+          <w:szCs w:val="24"/>
+        </w:rPr>
+        <w:t>).</w:t>
+      </w:r>
+      <w:r>
+        <w:rPr>
+          <w:rFonts w:ascii="Times New Roman" w:hAnsi="Times New Roman" w:cs="Times New Roman"/>
+          <w:sz w:val="24"/>
+          <w:szCs w:val="24"/>
+        </w:rPr>
+        <w:t xml:space="preserve">  These values </w:t>
+      </w:r>
+      <w:r>
+        <w:rPr>
+          <w:rFonts w:ascii="Times New Roman" w:hAnsi="Times New Roman" w:cs="Times New Roman"/>
+          <w:sz w:val="24"/>
+          <w:szCs w:val="24"/>
+        </w:rPr>
+        <w:t xml:space="preserve">have actually changed over time, but </w:t>
+      </w:r>
+      <w:r>
+        <w:rPr>
+          <w:rFonts w:ascii="Times New Roman" w:hAnsi="Times New Roman" w:cs="Times New Roman"/>
+          <w:sz w:val="24"/>
+          <w:szCs w:val="24"/>
+        </w:rPr>
+        <w:t>are thankfully rare</w:t>
+      </w:r>
+      <w:r>
+        <w:rPr>
+          <w:rFonts w:ascii="Times New Roman" w:hAnsi="Times New Roman" w:cs="Times New Roman"/>
+          <w:sz w:val="24"/>
+          <w:szCs w:val="24"/>
+        </w:rPr>
+        <w:t xml:space="preserve">.  For an apparently gray band, it is much more likely that the band is </w:t>
+      </w:r>
+      <w:r>
+        <w:rPr>
+          <w:rFonts w:ascii="Times New Roman" w:hAnsi="Times New Roman" w:cs="Times New Roman"/>
+          <w:sz w:val="24"/>
+          <w:szCs w:val="24"/>
+        </w:rPr>
+        <w:t xml:space="preserve">really </w:t>
+      </w:r>
+      <w:r>
+        <w:rPr>
+          <w:rFonts w:ascii="Times New Roman" w:hAnsi="Times New Roman" w:cs="Times New Roman"/>
+          <w:sz w:val="24"/>
+          <w:szCs w:val="24"/>
+        </w:rPr>
+        <w:t>intended to be silver</w:t>
+      </w:r>
+      <w:r>
+        <w:rPr>
+          <w:rFonts w:ascii="Times New Roman" w:hAnsi="Times New Roman" w:cs="Times New Roman"/>
+          <w:sz w:val="24"/>
+          <w:szCs w:val="24"/>
+        </w:rPr>
+        <w:t xml:space="preserve"> (10%)</w:t>
+      </w:r>
+      <w:bookmarkStart w:id="0" w:name="_GoBack"/>
+      <w:bookmarkEnd w:id="0"/>
+      <w:r>
+        <w:rPr>
+          <w:rFonts w:ascii="Times New Roman" w:hAnsi="Times New Roman" w:cs="Times New Roman"/>
+          <w:sz w:val="24"/>
+          <w:szCs w:val="24"/>
+        </w:rPr>
+        <w:t xml:space="preserve">.  In fact, </w:t>
+      </w:r>
+      <w:r>
+        <w:rPr>
+          <w:rFonts w:ascii="Times New Roman" w:hAnsi="Times New Roman" w:cs="Times New Roman"/>
+          <w:sz w:val="24"/>
+          <w:szCs w:val="24"/>
+        </w:rPr>
+        <w:t xml:space="preserve">in some silver and gold bands, </w:t>
+      </w:r>
+      <w:r>
+        <w:rPr>
+          <w:rFonts w:ascii="Times New Roman" w:hAnsi="Times New Roman" w:cs="Times New Roman"/>
+          <w:sz w:val="24"/>
+          <w:szCs w:val="24"/>
+        </w:rPr>
+        <w:t xml:space="preserve">the metallic particles </w:t>
+      </w:r>
+      <w:r>
+        <w:rPr>
+          <w:rFonts w:ascii="Times New Roman" w:hAnsi="Times New Roman" w:cs="Times New Roman"/>
+          <w:sz w:val="24"/>
+          <w:szCs w:val="24"/>
+        </w:rPr>
+        <w:t xml:space="preserve">are sometimes left out of </w:t>
+      </w:r>
+      <w:r>
+        <w:rPr>
+          <w:rFonts w:ascii="Times New Roman" w:hAnsi="Times New Roman" w:cs="Times New Roman"/>
+          <w:sz w:val="24"/>
+          <w:szCs w:val="24"/>
+        </w:rPr>
+        <w:t xml:space="preserve">the paint </w:t>
+      </w:r>
+      <w:r>
+        <w:rPr>
+          <w:rFonts w:ascii="Times New Roman" w:hAnsi="Times New Roman" w:cs="Times New Roman"/>
+          <w:sz w:val="24"/>
+          <w:szCs w:val="24"/>
+        </w:rPr>
+        <w:t xml:space="preserve">to prevent arcing in high-voltage applications, making the </w:t>
+      </w:r>
+      <w:r>
+        <w:rPr>
+          <w:rFonts w:ascii="Times New Roman" w:hAnsi="Times New Roman" w:cs="Times New Roman"/>
+          <w:sz w:val="24"/>
+          <w:szCs w:val="24"/>
+        </w:rPr>
+        <w:t>paint actually gray or yellow.</w:t>
+      </w:r>
+    </w:p>
+    <w:p>
+      <w:pPr>
+        <w:spacing w:line="240" w:lineRule="auto"/>
+        <w:rPr>
+          <w:rFonts w:ascii="Times New Roman" w:hAnsi="Times New Roman" w:cs="Times New Roman"/>
+          <w:sz w:val="24"/>
+          <w:szCs w:val="24"/>
+        </w:rPr>
+      </w:pPr>
     </w:p>
     <w:tbl>
       <w:tblPr>
         <w:tblStyle w:val="TableGrid"/>
-        <w:tblpPr w:leftFromText="187" w:rightFromText="187" w:vertAnchor="page" w:horzAnchor="margin" w:tblpXSpec="center" w:tblpY="1921"/>
+        <w:tblpPr w:leftFromText="187" w:rightFromText="187" w:vertAnchor="text" w:horzAnchor="margin" w:tblpXSpec="center" w:tblpY="1"/>
         <w:tblOverlap w:val="never"/>
         <w:tblW w:w="0" w:type="auto"/>
         <w:tblLook w:val="04A0" w:firstRow="1" w:lastRow="0" w:firstColumn="1" w:lastColumn="0" w:noHBand="0" w:noVBand="1"/>
@@ -2589,15 +2842,6 @@
                 <w:szCs w:val="24"/>
               </w:rPr>
             </w:pPr>
-            <w:r>
-              <w:rPr>
-                <w:rFonts w:eastAsiaTheme="minorEastAsia" w:cstheme="minorHAnsi"/>
-                <w:color w:val="FFFFFF" w:themeColor="background1"/>
-                <w:sz w:val="20"/>
-                <w:szCs w:val="24"/>
-              </w:rPr>
-              <w:t>± 0.05 %</w:t>
-            </w:r>
           </w:p>
         </w:tc>
       </w:tr>
@@ -2804,8 +3048,6 @@
                 <w:szCs w:val="24"/>
               </w:rPr>
             </w:pPr>
-            <w:bookmarkStart w:id="0" w:name="_GoBack"/>
-            <w:bookmarkEnd w:id="0"/>
           </w:p>
         </w:tc>
       </w:tr>
@@ -2829,6 +3071,725 @@
           <w:szCs w:val="24"/>
         </w:rPr>
       </w:pPr>
+      <w:r>
+        <w:rPr>
+          <w:rFonts w:ascii="Times New Roman" w:hAnsi="Times New Roman" w:cs="Times New Roman"/>
+          <w:noProof/>
+          <w:sz w:val="24"/>
+          <w:szCs w:val="24"/>
+        </w:rPr>
+        <mc:AlternateContent>
+          <mc:Choice Requires="wpg">
+            <w:drawing>
+              <wp:anchor distT="0" distB="0" distL="114300" distR="114300" simplePos="0" relativeHeight="251719680" behindDoc="0" locked="0" layoutInCell="1" allowOverlap="1">
+                <wp:simplePos x="0" y="0"/>
+                <wp:positionH relativeFrom="column">
+                  <wp:posOffset>2526792</wp:posOffset>
+                </wp:positionH>
+                <wp:positionV relativeFrom="paragraph">
+                  <wp:posOffset>2717800</wp:posOffset>
+                </wp:positionV>
+                <wp:extent cx="808862" cy="274320"/>
+                <wp:effectExtent l="76200" t="0" r="10795" b="49530"/>
+                <wp:wrapNone/>
+                <wp:docPr id="51" name="Group 51"/>
+                <wp:cNvGraphicFramePr/>
+                <a:graphic xmlns:a="http://schemas.openxmlformats.org/drawingml/2006/main">
+                  <a:graphicData uri="http://schemas.microsoft.com/office/word/2010/wordprocessingGroup">
+                    <wpg:wgp>
+                      <wpg:cNvGrpSpPr/>
+                      <wpg:grpSpPr>
+                        <a:xfrm>
+                          <a:off x="0" y="0"/>
+                          <a:ext cx="808862" cy="274320"/>
+                          <a:chOff x="-10668" y="0"/>
+                          <a:chExt cx="808862" cy="365760"/>
+                        </a:xfrm>
+                      </wpg:grpSpPr>
+                      <wps:wsp>
+                        <wps:cNvPr id="43" name="Freeform 43"/>
+                        <wps:cNvSpPr/>
+                        <wps:spPr>
+                          <a:xfrm flipH="1">
+                            <a:off x="348996" y="0"/>
+                            <a:ext cx="175259" cy="365760"/>
+                          </a:xfrm>
+                          <a:custGeom>
+                            <a:avLst/>
+                            <a:gdLst>
+                              <a:gd name="connsiteX0" fmla="*/ 0 w 663575"/>
+                              <a:gd name="connsiteY0" fmla="*/ 0 h 342900"/>
+                              <a:gd name="connsiteX1" fmla="*/ 0 w 663575"/>
+                              <a:gd name="connsiteY1" fmla="*/ 98425 h 342900"/>
+                              <a:gd name="connsiteX2" fmla="*/ 663575 w 663575"/>
+                              <a:gd name="connsiteY2" fmla="*/ 234950 h 342900"/>
+                              <a:gd name="connsiteX3" fmla="*/ 663575 w 663575"/>
+                              <a:gd name="connsiteY3" fmla="*/ 342900 h 342900"/>
+                            </a:gdLst>
+                            <a:ahLst/>
+                            <a:cxnLst>
+                              <a:cxn ang="0">
+                                <a:pos x="connsiteX0" y="connsiteY0"/>
+                              </a:cxn>
+                              <a:cxn ang="0">
+                                <a:pos x="connsiteX1" y="connsiteY1"/>
+                              </a:cxn>
+                              <a:cxn ang="0">
+                                <a:pos x="connsiteX2" y="connsiteY2"/>
+                              </a:cxn>
+                              <a:cxn ang="0">
+                                <a:pos x="connsiteX3" y="connsiteY3"/>
+                              </a:cxn>
+                            </a:cxnLst>
+                            <a:rect l="l" t="t" r="r" b="b"/>
+                            <a:pathLst>
+                              <a:path w="663575" h="342900">
+                                <a:moveTo>
+                                  <a:pt x="0" y="0"/>
+                                </a:moveTo>
+                                <a:lnTo>
+                                  <a:pt x="0" y="98425"/>
+                                </a:lnTo>
+                                <a:lnTo>
+                                  <a:pt x="663575" y="234950"/>
+                                </a:lnTo>
+                                <a:lnTo>
+                                  <a:pt x="663575" y="342900"/>
+                                </a:lnTo>
+                              </a:path>
+                            </a:pathLst>
+                          </a:custGeom>
+                          <a:ln w="12700">
+                            <a:prstDash val="sysDash"/>
+                            <a:headEnd type="none" w="sm" len="sm"/>
+                            <a:tailEnd type="arrow" w="sm" len="sm"/>
+                          </a:ln>
+                        </wps:spPr>
+                        <wps:style>
+                          <a:lnRef idx="1">
+                            <a:schemeClr val="dk1"/>
+                          </a:lnRef>
+                          <a:fillRef idx="0">
+                            <a:schemeClr val="dk1"/>
+                          </a:fillRef>
+                          <a:effectRef idx="0">
+                            <a:schemeClr val="dk1"/>
+                          </a:effectRef>
+                          <a:fontRef idx="minor">
+                            <a:schemeClr val="tx1"/>
+                          </a:fontRef>
+                        </wps:style>
+                        <wps:bodyPr rot="0" spcFirstLastPara="0" vertOverflow="overflow" horzOverflow="overflow" vert="horz" wrap="square" lIns="91440" tIns="45720" rIns="91440" bIns="45720" numCol="1" spcCol="0" rtlCol="0" fromWordArt="0" anchor="ctr" anchorCtr="0" forceAA="0" compatLnSpc="1">
+                          <a:prstTxWarp prst="textNoShape">
+                            <a:avLst/>
+                          </a:prstTxWarp>
+                          <a:noAutofit/>
+                        </wps:bodyPr>
+                      </wps:wsp>
+                      <wps:wsp>
+                        <wps:cNvPr id="45" name="Freeform 45"/>
+                        <wps:cNvSpPr/>
+                        <wps:spPr>
+                          <a:xfrm flipH="1">
+                            <a:off x="605027" y="0"/>
+                            <a:ext cx="193167" cy="365760"/>
+                          </a:xfrm>
+                          <a:custGeom>
+                            <a:avLst/>
+                            <a:gdLst>
+                              <a:gd name="connsiteX0" fmla="*/ 0 w 663575"/>
+                              <a:gd name="connsiteY0" fmla="*/ 0 h 342900"/>
+                              <a:gd name="connsiteX1" fmla="*/ 0 w 663575"/>
+                              <a:gd name="connsiteY1" fmla="*/ 98425 h 342900"/>
+                              <a:gd name="connsiteX2" fmla="*/ 663575 w 663575"/>
+                              <a:gd name="connsiteY2" fmla="*/ 234950 h 342900"/>
+                              <a:gd name="connsiteX3" fmla="*/ 663575 w 663575"/>
+                              <a:gd name="connsiteY3" fmla="*/ 342900 h 342900"/>
+                            </a:gdLst>
+                            <a:ahLst/>
+                            <a:cxnLst>
+                              <a:cxn ang="0">
+                                <a:pos x="connsiteX0" y="connsiteY0"/>
+                              </a:cxn>
+                              <a:cxn ang="0">
+                                <a:pos x="connsiteX1" y="connsiteY1"/>
+                              </a:cxn>
+                              <a:cxn ang="0">
+                                <a:pos x="connsiteX2" y="connsiteY2"/>
+                              </a:cxn>
+                              <a:cxn ang="0">
+                                <a:pos x="connsiteX3" y="connsiteY3"/>
+                              </a:cxn>
+                            </a:cxnLst>
+                            <a:rect l="l" t="t" r="r" b="b"/>
+                            <a:pathLst>
+                              <a:path w="663575" h="342900">
+                                <a:moveTo>
+                                  <a:pt x="0" y="0"/>
+                                </a:moveTo>
+                                <a:lnTo>
+                                  <a:pt x="0" y="98425"/>
+                                </a:lnTo>
+                                <a:lnTo>
+                                  <a:pt x="663575" y="234950"/>
+                                </a:lnTo>
+                                <a:lnTo>
+                                  <a:pt x="663575" y="342900"/>
+                                </a:lnTo>
+                              </a:path>
+                            </a:pathLst>
+                          </a:custGeom>
+                          <a:ln w="12700">
+                            <a:prstDash val="sysDash"/>
+                            <a:headEnd type="none" w="sm" len="sm"/>
+                            <a:tailEnd type="arrow" w="sm" len="sm"/>
+                          </a:ln>
+                        </wps:spPr>
+                        <wps:style>
+                          <a:lnRef idx="1">
+                            <a:schemeClr val="dk1"/>
+                          </a:lnRef>
+                          <a:fillRef idx="0">
+                            <a:schemeClr val="dk1"/>
+                          </a:fillRef>
+                          <a:effectRef idx="0">
+                            <a:schemeClr val="dk1"/>
+                          </a:effectRef>
+                          <a:fontRef idx="minor">
+                            <a:schemeClr val="tx1"/>
+                          </a:fontRef>
+                        </wps:style>
+                        <wps:bodyPr rot="0" spcFirstLastPara="0" vertOverflow="overflow" horzOverflow="overflow" vert="horz" wrap="square" lIns="91440" tIns="45720" rIns="91440" bIns="45720" numCol="1" spcCol="0" rtlCol="0" fromWordArt="0" anchor="ctr" anchorCtr="0" forceAA="0" compatLnSpc="1">
+                          <a:prstTxWarp prst="textNoShape">
+                            <a:avLst/>
+                          </a:prstTxWarp>
+                          <a:noAutofit/>
+                        </wps:bodyPr>
+                      </wps:wsp>
+                      <wps:wsp>
+                        <wps:cNvPr id="46" name="Straight Connector 46"/>
+                        <wps:cNvCnPr/>
+                        <wps:spPr>
+                          <a:xfrm>
+                            <a:off x="-10668" y="0"/>
+                            <a:ext cx="0" cy="365760"/>
+                          </a:xfrm>
+                          <a:prstGeom prst="line">
+                            <a:avLst/>
+                          </a:prstGeom>
+                          <a:ln w="12700">
+                            <a:prstDash val="sysDash"/>
+                            <a:headEnd type="none" w="sm" len="sm"/>
+                            <a:tailEnd type="arrow" w="sm" len="sm"/>
+                          </a:ln>
+                        </wps:spPr>
+                        <wps:style>
+                          <a:lnRef idx="1">
+                            <a:schemeClr val="dk1"/>
+                          </a:lnRef>
+                          <a:fillRef idx="0">
+                            <a:schemeClr val="dk1"/>
+                          </a:fillRef>
+                          <a:effectRef idx="0">
+                            <a:schemeClr val="dk1"/>
+                          </a:effectRef>
+                          <a:fontRef idx="minor">
+                            <a:schemeClr val="tx1"/>
+                          </a:fontRef>
+                        </wps:style>
+                        <wps:bodyPr/>
+                      </wps:wsp>
+                      <wps:wsp>
+                        <wps:cNvPr id="47" name="Straight Connector 47"/>
+                        <wps:cNvCnPr/>
+                        <wps:spPr>
+                          <a:xfrm>
+                            <a:off x="173736" y="0"/>
+                            <a:ext cx="0" cy="365760"/>
+                          </a:xfrm>
+                          <a:prstGeom prst="line">
+                            <a:avLst/>
+                          </a:prstGeom>
+                          <a:ln w="12700">
+                            <a:prstDash val="sysDash"/>
+                            <a:headEnd type="none" w="sm" len="sm"/>
+                            <a:tailEnd type="arrow" w="sm" len="sm"/>
+                          </a:ln>
+                        </wps:spPr>
+                        <wps:style>
+                          <a:lnRef idx="1">
+                            <a:schemeClr val="dk1"/>
+                          </a:lnRef>
+                          <a:fillRef idx="0">
+                            <a:schemeClr val="dk1"/>
+                          </a:fillRef>
+                          <a:effectRef idx="0">
+                            <a:schemeClr val="dk1"/>
+                          </a:effectRef>
+                          <a:fontRef idx="minor">
+                            <a:schemeClr val="tx1"/>
+                          </a:fontRef>
+                        </wps:style>
+                        <wps:bodyPr/>
+                      </wps:wsp>
+                    </wpg:wgp>
+                  </a:graphicData>
+                </a:graphic>
+                <wp14:sizeRelH relativeFrom="margin">
+                  <wp14:pctWidth>0</wp14:pctWidth>
+                </wp14:sizeRelH>
+                <wp14:sizeRelV relativeFrom="margin">
+                  <wp14:pctHeight>0</wp14:pctHeight>
+                </wp14:sizeRelV>
+              </wp:anchor>
+            </w:drawing>
+          </mc:Choice>
+          <mc:Fallback>
+            <w:pict>
+              <v:group w14:anchorId="62A45A8C" id="Group 51" o:spid="_x0000_s1026" style="position:absolute;margin-left:198.95pt;margin-top:214pt;width:63.7pt;height:21.6pt;z-index:251719680;mso-width-relative:margin;mso-height-relative:margin" coordorigin="-106" coordsize="8088,3657" o:gfxdata="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">
+                <v:shape id="Freeform 43" o:spid="_x0000_s1027" style="position:absolute;left:3489;width:1753;height:3657;flip:x;visibility:visible;mso-wrap-style:square;v-text-anchor:middle" coordsize="663575,342900" o:gfxdata="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" path="m,l,98425,663575,234950r,107950e" filled="f" strokecolor="black [3040]" strokeweight="1pt">
+                  <v:stroke dashstyle="3 1" startarrowwidth="narrow" startarrowlength="short" endarrow="open" endarrowwidth="narrow" endarrowlength="short"/>
+                  <v:path arrowok="t" o:connecttype="custom" o:connectlocs="0,0;0,104987;175259,250613;175259,365760" o:connectangles="0,0,0,0"/>
+                </v:shape>
+                <v:shape id="Freeform 45" o:spid="_x0000_s1028" style="position:absolute;left:6050;width:1931;height:3657;flip:x;visibility:visible;mso-wrap-style:square;v-text-anchor:middle" coordsize="663575,342900" o:gfxdata="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" path="m,l,98425,663575,234950r,107950e" filled="f" strokecolor="black [3040]" strokeweight="1pt">
+                  <v:stroke dashstyle="3 1" startarrowwidth="narrow" startarrowlength="short" endarrow="open" endarrowwidth="narrow" endarrowlength="short"/>
+                  <v:path arrowok="t" o:connecttype="custom" o:connectlocs="0,0;0,104987;193167,250613;193167,365760" o:connectangles="0,0,0,0"/>
+                </v:shape>
+                <v:line id="Straight Connector 46" o:spid="_x0000_s1029" style="position:absolute;visibility:visible;mso-wrap-style:square" from="-106,0" to="-106,3657" o:connectortype="straight" o:gfxdata="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" strokecolor="black [3040]" strokeweight="1pt">
+                  <v:stroke dashstyle="3 1" startarrowwidth="narrow" startarrowlength="short" endarrow="open" endarrowwidth="narrow" endarrowlength="short"/>
+                </v:line>
+                <v:line id="Straight Connector 47" o:spid="_x0000_s1030" style="position:absolute;visibility:visible;mso-wrap-style:square" from="1737,0" to="1737,3657" o:connectortype="straight" o:gfxdata="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" strokecolor="black [3040]" strokeweight="1pt">
+                  <v:stroke dashstyle="3 1" startarrowwidth="narrow" startarrowlength="short" endarrow="open" endarrowwidth="narrow" endarrowlength="short"/>
+                </v:line>
+              </v:group>
+            </w:pict>
+          </mc:Fallback>
+        </mc:AlternateContent>
+      </w:r>
+      <w:r>
+        <w:rPr>
+          <w:rFonts w:ascii="Times New Roman" w:hAnsi="Times New Roman" w:cs="Times New Roman"/>
+          <w:noProof/>
+          <w:sz w:val="24"/>
+          <w:szCs w:val="24"/>
+        </w:rPr>
+        <mc:AlternateContent>
+          <mc:Choice Requires="wpg">
+            <w:drawing>
+              <wp:anchor distT="0" distB="0" distL="114300" distR="114300" simplePos="0" relativeHeight="251710464" behindDoc="0" locked="0" layoutInCell="1" allowOverlap="1">
+                <wp:simplePos x="0" y="0"/>
+                <wp:positionH relativeFrom="column">
+                  <wp:posOffset>1859280</wp:posOffset>
+                </wp:positionH>
+                <wp:positionV relativeFrom="paragraph">
+                  <wp:posOffset>1856740</wp:posOffset>
+                </wp:positionV>
+                <wp:extent cx="2868930" cy="457200"/>
+                <wp:effectExtent l="0" t="0" r="26670" b="57150"/>
+                <wp:wrapNone/>
+                <wp:docPr id="50" name="Group 50"/>
+                <wp:cNvGraphicFramePr/>
+                <a:graphic xmlns:a="http://schemas.openxmlformats.org/drawingml/2006/main">
+                  <a:graphicData uri="http://schemas.microsoft.com/office/word/2010/wordprocessingGroup">
+                    <wpg:wgp>
+                      <wpg:cNvGrpSpPr/>
+                      <wpg:grpSpPr>
+                        <a:xfrm>
+                          <a:off x="0" y="0"/>
+                          <a:ext cx="2868930" cy="457200"/>
+                          <a:chOff x="0" y="0"/>
+                          <a:chExt cx="2868930" cy="552450"/>
+                        </a:xfrm>
+                      </wpg:grpSpPr>
+                      <wps:wsp>
+                        <wps:cNvPr id="35" name="Freeform 35"/>
+                        <wps:cNvSpPr/>
+                        <wps:spPr>
+                          <a:xfrm>
+                            <a:off x="0" y="0"/>
+                            <a:ext cx="663575" cy="552450"/>
+                          </a:xfrm>
+                          <a:custGeom>
+                            <a:avLst/>
+                            <a:gdLst>
+                              <a:gd name="connsiteX0" fmla="*/ 0 w 663575"/>
+                              <a:gd name="connsiteY0" fmla="*/ 0 h 342900"/>
+                              <a:gd name="connsiteX1" fmla="*/ 0 w 663575"/>
+                              <a:gd name="connsiteY1" fmla="*/ 98425 h 342900"/>
+                              <a:gd name="connsiteX2" fmla="*/ 663575 w 663575"/>
+                              <a:gd name="connsiteY2" fmla="*/ 234950 h 342900"/>
+                              <a:gd name="connsiteX3" fmla="*/ 663575 w 663575"/>
+                              <a:gd name="connsiteY3" fmla="*/ 342900 h 342900"/>
+                            </a:gdLst>
+                            <a:ahLst/>
+                            <a:cxnLst>
+                              <a:cxn ang="0">
+                                <a:pos x="connsiteX0" y="connsiteY0"/>
+                              </a:cxn>
+                              <a:cxn ang="0">
+                                <a:pos x="connsiteX1" y="connsiteY1"/>
+                              </a:cxn>
+                              <a:cxn ang="0">
+                                <a:pos x="connsiteX2" y="connsiteY2"/>
+                              </a:cxn>
+                              <a:cxn ang="0">
+                                <a:pos x="connsiteX3" y="connsiteY3"/>
+                              </a:cxn>
+                            </a:cxnLst>
+                            <a:rect l="l" t="t" r="r" b="b"/>
+                            <a:pathLst>
+                              <a:path w="663575" h="342900">
+                                <a:moveTo>
+                                  <a:pt x="0" y="0"/>
+                                </a:moveTo>
+                                <a:lnTo>
+                                  <a:pt x="0" y="98425"/>
+                                </a:lnTo>
+                                <a:lnTo>
+                                  <a:pt x="663575" y="234950"/>
+                                </a:lnTo>
+                                <a:lnTo>
+                                  <a:pt x="663575" y="342900"/>
+                                </a:lnTo>
+                              </a:path>
+                            </a:pathLst>
+                          </a:custGeom>
+                          <a:ln w="12700">
+                            <a:prstDash val="sysDash"/>
+                            <a:headEnd type="none" w="sm" len="sm"/>
+                            <a:tailEnd type="arrow" w="sm" len="sm"/>
+                          </a:ln>
+                        </wps:spPr>
+                        <wps:style>
+                          <a:lnRef idx="1">
+                            <a:schemeClr val="dk1"/>
+                          </a:lnRef>
+                          <a:fillRef idx="0">
+                            <a:schemeClr val="dk1"/>
+                          </a:fillRef>
+                          <a:effectRef idx="0">
+                            <a:schemeClr val="dk1"/>
+                          </a:effectRef>
+                          <a:fontRef idx="minor">
+                            <a:schemeClr val="tx1"/>
+                          </a:fontRef>
+                        </wps:style>
+                        <wps:bodyPr rot="0" spcFirstLastPara="0" vertOverflow="overflow" horzOverflow="overflow" vert="horz" wrap="square" lIns="91440" tIns="45720" rIns="91440" bIns="45720" numCol="1" spcCol="0" rtlCol="0" fromWordArt="0" anchor="ctr" anchorCtr="0" forceAA="0" compatLnSpc="1">
+                          <a:prstTxWarp prst="textNoShape">
+                            <a:avLst/>
+                          </a:prstTxWarp>
+                          <a:noAutofit/>
+                        </wps:bodyPr>
+                      </wps:wsp>
+                      <wps:wsp>
+                        <wps:cNvPr id="38" name="Freeform 38"/>
+                        <wps:cNvSpPr/>
+                        <wps:spPr>
+                          <a:xfrm>
+                            <a:off x="510540" y="0"/>
+                            <a:ext cx="339725" cy="552450"/>
+                          </a:xfrm>
+                          <a:custGeom>
+                            <a:avLst/>
+                            <a:gdLst>
+                              <a:gd name="connsiteX0" fmla="*/ 0 w 663575"/>
+                              <a:gd name="connsiteY0" fmla="*/ 0 h 342900"/>
+                              <a:gd name="connsiteX1" fmla="*/ 0 w 663575"/>
+                              <a:gd name="connsiteY1" fmla="*/ 98425 h 342900"/>
+                              <a:gd name="connsiteX2" fmla="*/ 663575 w 663575"/>
+                              <a:gd name="connsiteY2" fmla="*/ 234950 h 342900"/>
+                              <a:gd name="connsiteX3" fmla="*/ 663575 w 663575"/>
+                              <a:gd name="connsiteY3" fmla="*/ 342900 h 342900"/>
+                            </a:gdLst>
+                            <a:ahLst/>
+                            <a:cxnLst>
+                              <a:cxn ang="0">
+                                <a:pos x="connsiteX0" y="connsiteY0"/>
+                              </a:cxn>
+                              <a:cxn ang="0">
+                                <a:pos x="connsiteX1" y="connsiteY1"/>
+                              </a:cxn>
+                              <a:cxn ang="0">
+                                <a:pos x="connsiteX2" y="connsiteY2"/>
+                              </a:cxn>
+                              <a:cxn ang="0">
+                                <a:pos x="connsiteX3" y="connsiteY3"/>
+                              </a:cxn>
+                            </a:cxnLst>
+                            <a:rect l="l" t="t" r="r" b="b"/>
+                            <a:pathLst>
+                              <a:path w="663575" h="342900">
+                                <a:moveTo>
+                                  <a:pt x="0" y="0"/>
+                                </a:moveTo>
+                                <a:lnTo>
+                                  <a:pt x="0" y="98425"/>
+                                </a:lnTo>
+                                <a:lnTo>
+                                  <a:pt x="663575" y="234950"/>
+                                </a:lnTo>
+                                <a:lnTo>
+                                  <a:pt x="663575" y="342900"/>
+                                </a:lnTo>
+                              </a:path>
+                            </a:pathLst>
+                          </a:custGeom>
+                          <a:ln w="12700">
+                            <a:prstDash val="sysDash"/>
+                            <a:headEnd type="none" w="sm" len="sm"/>
+                            <a:tailEnd type="arrow" w="sm" len="sm"/>
+                          </a:ln>
+                        </wps:spPr>
+                        <wps:style>
+                          <a:lnRef idx="1">
+                            <a:schemeClr val="dk1"/>
+                          </a:lnRef>
+                          <a:fillRef idx="0">
+                            <a:schemeClr val="dk1"/>
+                          </a:fillRef>
+                          <a:effectRef idx="0">
+                            <a:schemeClr val="dk1"/>
+                          </a:effectRef>
+                          <a:fontRef idx="minor">
+                            <a:schemeClr val="tx1"/>
+                          </a:fontRef>
+                        </wps:style>
+                        <wps:bodyPr rot="0" spcFirstLastPara="0" vertOverflow="overflow" horzOverflow="overflow" vert="horz" wrap="square" lIns="91440" tIns="45720" rIns="91440" bIns="45720" numCol="1" spcCol="0" rtlCol="0" fromWordArt="0" anchor="ctr" anchorCtr="0" forceAA="0" compatLnSpc="1">
+                          <a:prstTxWarp prst="textNoShape">
+                            <a:avLst/>
+                          </a:prstTxWarp>
+                          <a:noAutofit/>
+                        </wps:bodyPr>
+                      </wps:wsp>
+                      <wps:wsp>
+                        <wps:cNvPr id="39" name="Freeform 39"/>
+                        <wps:cNvSpPr/>
+                        <wps:spPr>
+                          <a:xfrm flipH="1">
+                            <a:off x="1211580" y="0"/>
+                            <a:ext cx="587375" cy="552450"/>
+                          </a:xfrm>
+                          <a:custGeom>
+                            <a:avLst/>
+                            <a:gdLst>
+                              <a:gd name="connsiteX0" fmla="*/ 0 w 663575"/>
+                              <a:gd name="connsiteY0" fmla="*/ 0 h 342900"/>
+                              <a:gd name="connsiteX1" fmla="*/ 0 w 663575"/>
+                              <a:gd name="connsiteY1" fmla="*/ 98425 h 342900"/>
+                              <a:gd name="connsiteX2" fmla="*/ 663575 w 663575"/>
+                              <a:gd name="connsiteY2" fmla="*/ 234950 h 342900"/>
+                              <a:gd name="connsiteX3" fmla="*/ 663575 w 663575"/>
+                              <a:gd name="connsiteY3" fmla="*/ 342900 h 342900"/>
+                            </a:gdLst>
+                            <a:ahLst/>
+                            <a:cxnLst>
+                              <a:cxn ang="0">
+                                <a:pos x="connsiteX0" y="connsiteY0"/>
+                              </a:cxn>
+                              <a:cxn ang="0">
+                                <a:pos x="connsiteX1" y="connsiteY1"/>
+                              </a:cxn>
+                              <a:cxn ang="0">
+                                <a:pos x="connsiteX2" y="connsiteY2"/>
+                              </a:cxn>
+                              <a:cxn ang="0">
+                                <a:pos x="connsiteX3" y="connsiteY3"/>
+                              </a:cxn>
+                            </a:cxnLst>
+                            <a:rect l="l" t="t" r="r" b="b"/>
+                            <a:pathLst>
+                              <a:path w="663575" h="342900">
+                                <a:moveTo>
+                                  <a:pt x="0" y="0"/>
+                                </a:moveTo>
+                                <a:lnTo>
+                                  <a:pt x="0" y="98425"/>
+                                </a:lnTo>
+                                <a:lnTo>
+                                  <a:pt x="663575" y="234950"/>
+                                </a:lnTo>
+                                <a:lnTo>
+                                  <a:pt x="663575" y="342900"/>
+                                </a:lnTo>
+                              </a:path>
+                            </a:pathLst>
+                          </a:custGeom>
+                          <a:ln w="12700">
+                            <a:prstDash val="sysDash"/>
+                            <a:headEnd type="none" w="sm" len="sm"/>
+                            <a:tailEnd type="arrow" w="sm" len="sm"/>
+                          </a:ln>
+                        </wps:spPr>
+                        <wps:style>
+                          <a:lnRef idx="1">
+                            <a:schemeClr val="dk1"/>
+                          </a:lnRef>
+                          <a:fillRef idx="0">
+                            <a:schemeClr val="dk1"/>
+                          </a:fillRef>
+                          <a:effectRef idx="0">
+                            <a:schemeClr val="dk1"/>
+                          </a:effectRef>
+                          <a:fontRef idx="minor">
+                            <a:schemeClr val="tx1"/>
+                          </a:fontRef>
+                        </wps:style>
+                        <wps:bodyPr rot="0" spcFirstLastPara="0" vertOverflow="overflow" horzOverflow="overflow" vert="horz" wrap="square" lIns="91440" tIns="45720" rIns="91440" bIns="45720" numCol="1" spcCol="0" rtlCol="0" fromWordArt="0" anchor="ctr" anchorCtr="0" forceAA="0" compatLnSpc="1">
+                          <a:prstTxWarp prst="textNoShape">
+                            <a:avLst/>
+                          </a:prstTxWarp>
+                          <a:noAutofit/>
+                        </wps:bodyPr>
+                      </wps:wsp>
+                      <wps:wsp>
+                        <wps:cNvPr id="40" name="Freeform 40"/>
+                        <wps:cNvSpPr/>
+                        <wps:spPr>
+                          <a:xfrm flipH="1">
+                            <a:off x="1478280" y="0"/>
+                            <a:ext cx="1390650" cy="552450"/>
+                          </a:xfrm>
+                          <a:custGeom>
+                            <a:avLst/>
+                            <a:gdLst>
+                              <a:gd name="connsiteX0" fmla="*/ 0 w 663575"/>
+                              <a:gd name="connsiteY0" fmla="*/ 0 h 342900"/>
+                              <a:gd name="connsiteX1" fmla="*/ 0 w 663575"/>
+                              <a:gd name="connsiteY1" fmla="*/ 98425 h 342900"/>
+                              <a:gd name="connsiteX2" fmla="*/ 663575 w 663575"/>
+                              <a:gd name="connsiteY2" fmla="*/ 234950 h 342900"/>
+                              <a:gd name="connsiteX3" fmla="*/ 663575 w 663575"/>
+                              <a:gd name="connsiteY3" fmla="*/ 342900 h 342900"/>
+                            </a:gdLst>
+                            <a:ahLst/>
+                            <a:cxnLst>
+                              <a:cxn ang="0">
+                                <a:pos x="connsiteX0" y="connsiteY0"/>
+                              </a:cxn>
+                              <a:cxn ang="0">
+                                <a:pos x="connsiteX1" y="connsiteY1"/>
+                              </a:cxn>
+                              <a:cxn ang="0">
+                                <a:pos x="connsiteX2" y="connsiteY2"/>
+                              </a:cxn>
+                              <a:cxn ang="0">
+                                <a:pos x="connsiteX3" y="connsiteY3"/>
+                              </a:cxn>
+                            </a:cxnLst>
+                            <a:rect l="l" t="t" r="r" b="b"/>
+                            <a:pathLst>
+                              <a:path w="663575" h="342900">
+                                <a:moveTo>
+                                  <a:pt x="0" y="0"/>
+                                </a:moveTo>
+                                <a:lnTo>
+                                  <a:pt x="0" y="98425"/>
+                                </a:lnTo>
+                                <a:lnTo>
+                                  <a:pt x="663575" y="234950"/>
+                                </a:lnTo>
+                                <a:lnTo>
+                                  <a:pt x="663575" y="342900"/>
+                                </a:lnTo>
+                              </a:path>
+                            </a:pathLst>
+                          </a:custGeom>
+                          <a:ln w="12700">
+                            <a:prstDash val="sysDash"/>
+                            <a:headEnd type="none" w="sm" len="sm"/>
+                            <a:tailEnd type="arrow" w="sm" len="sm"/>
+                          </a:ln>
+                        </wps:spPr>
+                        <wps:style>
+                          <a:lnRef idx="1">
+                            <a:schemeClr val="dk1"/>
+                          </a:lnRef>
+                          <a:fillRef idx="0">
+                            <a:schemeClr val="dk1"/>
+                          </a:fillRef>
+                          <a:effectRef idx="0">
+                            <a:schemeClr val="dk1"/>
+                          </a:effectRef>
+                          <a:fontRef idx="minor">
+                            <a:schemeClr val="tx1"/>
+                          </a:fontRef>
+                        </wps:style>
+                        <wps:bodyPr rot="0" spcFirstLastPara="0" vertOverflow="overflow" horzOverflow="overflow" vert="horz" wrap="square" lIns="91440" tIns="45720" rIns="91440" bIns="45720" numCol="1" spcCol="0" rtlCol="0" fromWordArt="0" anchor="ctr" anchorCtr="0" forceAA="0" compatLnSpc="1">
+                          <a:prstTxWarp prst="textNoShape">
+                            <a:avLst/>
+                          </a:prstTxWarp>
+                          <a:noAutofit/>
+                        </wps:bodyPr>
+                      </wps:wsp>
+                      <wps:wsp>
+                        <wps:cNvPr id="41" name="Straight Connector 41"/>
+                        <wps:cNvCnPr/>
+                        <wps:spPr>
+                          <a:xfrm>
+                            <a:off x="1026414" y="0"/>
+                            <a:ext cx="0" cy="548640"/>
+                          </a:xfrm>
+                          <a:prstGeom prst="line">
+                            <a:avLst/>
+                          </a:prstGeom>
+                          <a:ln w="12700">
+                            <a:prstDash val="sysDash"/>
+                            <a:headEnd type="none" w="sm" len="sm"/>
+                            <a:tailEnd type="arrow" w="sm" len="sm"/>
+                          </a:ln>
+                        </wps:spPr>
+                        <wps:style>
+                          <a:lnRef idx="1">
+                            <a:schemeClr val="dk1"/>
+                          </a:lnRef>
+                          <a:fillRef idx="0">
+                            <a:schemeClr val="dk1"/>
+                          </a:fillRef>
+                          <a:effectRef idx="0">
+                            <a:schemeClr val="dk1"/>
+                          </a:effectRef>
+                          <a:fontRef idx="minor">
+                            <a:schemeClr val="tx1"/>
+                          </a:fontRef>
+                        </wps:style>
+                        <wps:bodyPr/>
+                      </wps:wsp>
+                    </wpg:wgp>
+                  </a:graphicData>
+                </a:graphic>
+                <wp14:sizeRelV relativeFrom="margin">
+                  <wp14:pctHeight>0</wp14:pctHeight>
+                </wp14:sizeRelV>
+              </wp:anchor>
+            </w:drawing>
+          </mc:Choice>
+          <mc:Fallback>
+            <w:pict>
+              <v:group w14:anchorId="2F493295" id="Group 50" o:spid="_x0000_s1026" style="position:absolute;margin-left:146.4pt;margin-top:146.2pt;width:225.9pt;height:36pt;z-index:251710464;mso-height-relative:margin" coordsize="28689,5524" o:gfxdata="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">
+                <v:shape id="Freeform 35" o:spid="_x0000_s1027" style="position:absolute;width:6635;height:5524;visibility:visible;mso-wrap-style:square;v-text-anchor:middle" coordsize="663575,342900" o:gfxdata="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" path="m,l,98425,663575,234950r,107950e" filled="f" strokecolor="black [3040]" strokeweight="1pt">
+                  <v:stroke dashstyle="3 1" startarrowwidth="narrow" startarrowlength="short" endarrow="open" endarrowwidth="narrow" endarrowlength="short"/>
+                  <v:path arrowok="t" o:connecttype="custom" o:connectlocs="0,0;0,158574;663575,378531;663575,552450" o:connectangles="0,0,0,0"/>
+                </v:shape>
+                <v:shape id="Freeform 38" o:spid="_x0000_s1028" style="position:absolute;left:5105;width:3397;height:5524;visibility:visible;mso-wrap-style:square;v-text-anchor:middle" coordsize="663575,342900" o:gfxdata="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" path="m,l,98425,663575,234950r,107950e" filled="f" strokecolor="black [3040]" strokeweight="1pt">
+                  <v:stroke dashstyle="3 1" startarrowwidth="narrow" startarrowlength="short" endarrow="open" endarrowwidth="narrow" endarrowlength="short"/>
+                  <v:path arrowok="t" o:connecttype="custom" o:connectlocs="0,0;0,158574;339725,378531;339725,552450" o:connectangles="0,0,0,0"/>
+                </v:shape>
+                <v:shape id="Freeform 39" o:spid="_x0000_s1029" style="position:absolute;left:12115;width:5874;height:5524;flip:x;visibility:visible;mso-wrap-style:square;v-text-anchor:middle" coordsize="663575,342900" o:gfxdata="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" path="m,l,98425,663575,234950r,107950e" filled="f" strokecolor="black [3040]" strokeweight="1pt">
+                  <v:stroke dashstyle="3 1" startarrowwidth="narrow" startarrowlength="short" endarrow="open" endarrowwidth="narrow" endarrowlength="short"/>
+                  <v:path arrowok="t" o:connecttype="custom" o:connectlocs="0,0;0,158574;587375,378531;587375,552450" o:connectangles="0,0,0,0"/>
+                </v:shape>
+                <v:shape id="Freeform 40" o:spid="_x0000_s1030" style="position:absolute;left:14782;width:13907;height:5524;flip:x;visibility:visible;mso-wrap-style:square;v-text-anchor:middle" coordsize="663575,342900" o:gfxdata="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" path="m,l,98425,663575,234950r,107950e" filled="f" strokecolor="black [3040]" strokeweight="1pt">
+                  <v:stroke dashstyle="3 1" startarrowwidth="narrow" startarrowlength="short" endarrow="open" endarrowwidth="narrow" endarrowlength="short"/>
+                  <v:path arrowok="t" o:connecttype="custom" o:connectlocs="0,0;0,158574;1390650,378531;1390650,552450" o:connectangles="0,0,0,0"/>
+                </v:shape>
+                <v:line id="Straight Connector 41" o:spid="_x0000_s1031" style="position:absolute;visibility:visible;mso-wrap-style:square" from="10264,0" to="10264,5486" o:connectortype="straight" o:gfxdata="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" strokecolor="black [3040]" strokeweight="1pt">
+                  <v:stroke dashstyle="3 1" startarrowwidth="narrow" startarrowlength="short" endarrow="open" endarrowwidth="narrow" endarrowlength="short"/>
+                </v:line>
+              </v:group>
+            </w:pict>
+          </mc:Fallback>
+        </mc:AlternateContent>
+      </w:r>
       <w:r>
         <w:rPr>
           <w:rFonts w:ascii="Times New Roman" w:hAnsi="Times New Roman" w:cs="Times New Roman"/>
@@ -3791,23 +4752,7 @@
                                 <w:sz w:val="20"/>
                                 <w:szCs w:val="20"/>
                               </w:rPr>
-                              <w:t>(</w:t>
-                            </w:r>
-                            <w:proofErr w:type="gramStart"/>
-                            <w:r>
-                              <w:rPr>
-                                <w:sz w:val="20"/>
-                                <w:szCs w:val="20"/>
-                              </w:rPr>
-                              <w:t>2</w:t>
-                            </w:r>
-                            <w:proofErr w:type="gramEnd"/>
-                            <w:r>
-                              <w:rPr>
-                                <w:sz w:val="20"/>
-                                <w:szCs w:val="20"/>
-                              </w:rPr>
-                              <w:t xml:space="preserve"> digits)</w:t>
+                              <w:t>(2 digits)</w:t>
                             </w:r>
                             <w:r>
                               <w:rPr>
@@ -3911,298 +4856,6 @@
           <w:szCs w:val="24"/>
         </w:rPr>
         <mc:AlternateContent>
-          <mc:Choice Requires="wpg">
-            <w:drawing>
-              <wp:anchor distT="0" distB="0" distL="114300" distR="114300" simplePos="0" relativeHeight="251719680" behindDoc="0" locked="0" layoutInCell="1" allowOverlap="1">
-                <wp:simplePos x="0" y="0"/>
-                <wp:positionH relativeFrom="column">
-                  <wp:posOffset>2537460</wp:posOffset>
-                </wp:positionH>
-                <wp:positionV relativeFrom="paragraph">
-                  <wp:posOffset>2717800</wp:posOffset>
-                </wp:positionV>
-                <wp:extent cx="777875" cy="274320"/>
-                <wp:effectExtent l="76200" t="0" r="22225" b="49530"/>
-                <wp:wrapNone/>
-                <wp:docPr id="51" name="Group 51"/>
-                <wp:cNvGraphicFramePr/>
-                <a:graphic xmlns:a="http://schemas.openxmlformats.org/drawingml/2006/main">
-                  <a:graphicData uri="http://schemas.microsoft.com/office/word/2010/wordprocessingGroup">
-                    <wpg:wgp>
-                      <wpg:cNvGrpSpPr/>
-                      <wpg:grpSpPr>
-                        <a:xfrm>
-                          <a:off x="0" y="0"/>
-                          <a:ext cx="777875" cy="274320"/>
-                          <a:chOff x="0" y="0"/>
-                          <a:chExt cx="777875" cy="365760"/>
-                        </a:xfrm>
-                      </wpg:grpSpPr>
-                      <wps:wsp>
-                        <wps:cNvPr id="43" name="Freeform 43"/>
-                        <wps:cNvSpPr/>
-                        <wps:spPr>
-                          <a:xfrm flipH="1">
-                            <a:off x="358140" y="0"/>
-                            <a:ext cx="156845" cy="365760"/>
-                          </a:xfrm>
-                          <a:custGeom>
-                            <a:avLst/>
-                            <a:gdLst>
-                              <a:gd name="connsiteX0" fmla="*/ 0 w 663575"/>
-                              <a:gd name="connsiteY0" fmla="*/ 0 h 342900"/>
-                              <a:gd name="connsiteX1" fmla="*/ 0 w 663575"/>
-                              <a:gd name="connsiteY1" fmla="*/ 98425 h 342900"/>
-                              <a:gd name="connsiteX2" fmla="*/ 663575 w 663575"/>
-                              <a:gd name="connsiteY2" fmla="*/ 234950 h 342900"/>
-                              <a:gd name="connsiteX3" fmla="*/ 663575 w 663575"/>
-                              <a:gd name="connsiteY3" fmla="*/ 342900 h 342900"/>
-                            </a:gdLst>
-                            <a:ahLst/>
-                            <a:cxnLst>
-                              <a:cxn ang="0">
-                                <a:pos x="connsiteX0" y="connsiteY0"/>
-                              </a:cxn>
-                              <a:cxn ang="0">
-                                <a:pos x="connsiteX1" y="connsiteY1"/>
-                              </a:cxn>
-                              <a:cxn ang="0">
-                                <a:pos x="connsiteX2" y="connsiteY2"/>
-                              </a:cxn>
-                              <a:cxn ang="0">
-                                <a:pos x="connsiteX3" y="connsiteY3"/>
-                              </a:cxn>
-                            </a:cxnLst>
-                            <a:rect l="l" t="t" r="r" b="b"/>
-                            <a:pathLst>
-                              <a:path w="663575" h="342900">
-                                <a:moveTo>
-                                  <a:pt x="0" y="0"/>
-                                </a:moveTo>
-                                <a:lnTo>
-                                  <a:pt x="0" y="98425"/>
-                                </a:lnTo>
-                                <a:lnTo>
-                                  <a:pt x="663575" y="234950"/>
-                                </a:lnTo>
-                                <a:lnTo>
-                                  <a:pt x="663575" y="342900"/>
-                                </a:lnTo>
-                              </a:path>
-                            </a:pathLst>
-                          </a:custGeom>
-                          <a:ln w="12700">
-                            <a:prstDash val="sysDash"/>
-                            <a:headEnd type="none" w="sm" len="sm"/>
-                            <a:tailEnd type="arrow" w="sm" len="sm"/>
-                          </a:ln>
-                        </wps:spPr>
-                        <wps:style>
-                          <a:lnRef idx="1">
-                            <a:schemeClr val="dk1"/>
-                          </a:lnRef>
-                          <a:fillRef idx="0">
-                            <a:schemeClr val="dk1"/>
-                          </a:fillRef>
-                          <a:effectRef idx="0">
-                            <a:schemeClr val="dk1"/>
-                          </a:effectRef>
-                          <a:fontRef idx="minor">
-                            <a:schemeClr val="tx1"/>
-                          </a:fontRef>
-                        </wps:style>
-                        <wps:bodyPr rot="0" spcFirstLastPara="0" vertOverflow="overflow" horzOverflow="overflow" vert="horz" wrap="square" lIns="91440" tIns="45720" rIns="91440" bIns="45720" numCol="1" spcCol="0" rtlCol="0" fromWordArt="0" anchor="ctr" anchorCtr="0" forceAA="0" compatLnSpc="1">
-                          <a:prstTxWarp prst="textNoShape">
-                            <a:avLst/>
-                          </a:prstTxWarp>
-                          <a:noAutofit/>
-                        </wps:bodyPr>
-                      </wps:wsp>
-                      <wps:wsp>
-                        <wps:cNvPr id="45" name="Freeform 45"/>
-                        <wps:cNvSpPr/>
-                        <wps:spPr>
-                          <a:xfrm flipH="1">
-                            <a:off x="621030" y="0"/>
-                            <a:ext cx="156845" cy="365760"/>
-                          </a:xfrm>
-                          <a:custGeom>
-                            <a:avLst/>
-                            <a:gdLst>
-                              <a:gd name="connsiteX0" fmla="*/ 0 w 663575"/>
-                              <a:gd name="connsiteY0" fmla="*/ 0 h 342900"/>
-                              <a:gd name="connsiteX1" fmla="*/ 0 w 663575"/>
-                              <a:gd name="connsiteY1" fmla="*/ 98425 h 342900"/>
-                              <a:gd name="connsiteX2" fmla="*/ 663575 w 663575"/>
-                              <a:gd name="connsiteY2" fmla="*/ 234950 h 342900"/>
-                              <a:gd name="connsiteX3" fmla="*/ 663575 w 663575"/>
-                              <a:gd name="connsiteY3" fmla="*/ 342900 h 342900"/>
-                            </a:gdLst>
-                            <a:ahLst/>
-                            <a:cxnLst>
-                              <a:cxn ang="0">
-                                <a:pos x="connsiteX0" y="connsiteY0"/>
-                              </a:cxn>
-                              <a:cxn ang="0">
-                                <a:pos x="connsiteX1" y="connsiteY1"/>
-                              </a:cxn>
-                              <a:cxn ang="0">
-                                <a:pos x="connsiteX2" y="connsiteY2"/>
-                              </a:cxn>
-                              <a:cxn ang="0">
-                                <a:pos x="connsiteX3" y="connsiteY3"/>
-                              </a:cxn>
-                            </a:cxnLst>
-                            <a:rect l="l" t="t" r="r" b="b"/>
-                            <a:pathLst>
-                              <a:path w="663575" h="342900">
-                                <a:moveTo>
-                                  <a:pt x="0" y="0"/>
-                                </a:moveTo>
-                                <a:lnTo>
-                                  <a:pt x="0" y="98425"/>
-                                </a:lnTo>
-                                <a:lnTo>
-                                  <a:pt x="663575" y="234950"/>
-                                </a:lnTo>
-                                <a:lnTo>
-                                  <a:pt x="663575" y="342900"/>
-                                </a:lnTo>
-                              </a:path>
-                            </a:pathLst>
-                          </a:custGeom>
-                          <a:ln w="12700">
-                            <a:prstDash val="sysDash"/>
-                            <a:headEnd type="none" w="sm" len="sm"/>
-                            <a:tailEnd type="arrow" w="sm" len="sm"/>
-                          </a:ln>
-                        </wps:spPr>
-                        <wps:style>
-                          <a:lnRef idx="1">
-                            <a:schemeClr val="dk1"/>
-                          </a:lnRef>
-                          <a:fillRef idx="0">
-                            <a:schemeClr val="dk1"/>
-                          </a:fillRef>
-                          <a:effectRef idx="0">
-                            <a:schemeClr val="dk1"/>
-                          </a:effectRef>
-                          <a:fontRef idx="minor">
-                            <a:schemeClr val="tx1"/>
-                          </a:fontRef>
-                        </wps:style>
-                        <wps:bodyPr rot="0" spcFirstLastPara="0" vertOverflow="overflow" horzOverflow="overflow" vert="horz" wrap="square" lIns="91440" tIns="45720" rIns="91440" bIns="45720" numCol="1" spcCol="0" rtlCol="0" fromWordArt="0" anchor="ctr" anchorCtr="0" forceAA="0" compatLnSpc="1">
-                          <a:prstTxWarp prst="textNoShape">
-                            <a:avLst/>
-                          </a:prstTxWarp>
-                          <a:noAutofit/>
-                        </wps:bodyPr>
-                      </wps:wsp>
-                      <wps:wsp>
-                        <wps:cNvPr id="46" name="Straight Connector 46"/>
-                        <wps:cNvCnPr/>
-                        <wps:spPr>
-                          <a:xfrm>
-                            <a:off x="0" y="0"/>
-                            <a:ext cx="0" cy="365760"/>
-                          </a:xfrm>
-                          <a:prstGeom prst="line">
-                            <a:avLst/>
-                          </a:prstGeom>
-                          <a:ln w="12700">
-                            <a:prstDash val="sysDash"/>
-                            <a:headEnd type="none" w="sm" len="sm"/>
-                            <a:tailEnd type="arrow" w="sm" len="sm"/>
-                          </a:ln>
-                        </wps:spPr>
-                        <wps:style>
-                          <a:lnRef idx="1">
-                            <a:schemeClr val="dk1"/>
-                          </a:lnRef>
-                          <a:fillRef idx="0">
-                            <a:schemeClr val="dk1"/>
-                          </a:fillRef>
-                          <a:effectRef idx="0">
-                            <a:schemeClr val="dk1"/>
-                          </a:effectRef>
-                          <a:fontRef idx="minor">
-                            <a:schemeClr val="tx1"/>
-                          </a:fontRef>
-                        </wps:style>
-                        <wps:bodyPr/>
-                      </wps:wsp>
-                      <wps:wsp>
-                        <wps:cNvPr id="47" name="Straight Connector 47"/>
-                        <wps:cNvCnPr/>
-                        <wps:spPr>
-                          <a:xfrm>
-                            <a:off x="167640" y="0"/>
-                            <a:ext cx="0" cy="365760"/>
-                          </a:xfrm>
-                          <a:prstGeom prst="line">
-                            <a:avLst/>
-                          </a:prstGeom>
-                          <a:ln w="12700">
-                            <a:prstDash val="sysDash"/>
-                            <a:headEnd type="none" w="sm" len="sm"/>
-                            <a:tailEnd type="arrow" w="sm" len="sm"/>
-                          </a:ln>
-                        </wps:spPr>
-                        <wps:style>
-                          <a:lnRef idx="1">
-                            <a:schemeClr val="dk1"/>
-                          </a:lnRef>
-                          <a:fillRef idx="0">
-                            <a:schemeClr val="dk1"/>
-                          </a:fillRef>
-                          <a:effectRef idx="0">
-                            <a:schemeClr val="dk1"/>
-                          </a:effectRef>
-                          <a:fontRef idx="minor">
-                            <a:schemeClr val="tx1"/>
-                          </a:fontRef>
-                        </wps:style>
-                        <wps:bodyPr/>
-                      </wps:wsp>
-                    </wpg:wgp>
-                  </a:graphicData>
-                </a:graphic>
-                <wp14:sizeRelV relativeFrom="margin">
-                  <wp14:pctHeight>0</wp14:pctHeight>
-                </wp14:sizeRelV>
-              </wp:anchor>
-            </w:drawing>
-          </mc:Choice>
-          <mc:Fallback>
-            <w:pict>
-              <v:group w14:anchorId="3688D185" id="Group 51" o:spid="_x0000_s1026" style="position:absolute;margin-left:199.8pt;margin-top:214pt;width:61.25pt;height:21.6pt;z-index:251719680;mso-height-relative:margin" coordsize="7778,3657" o:gfxdata="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">
-                <v:shape id="Freeform 43" o:spid="_x0000_s1027" style="position:absolute;left:3581;width:1568;height:3657;flip:x;visibility:visible;mso-wrap-style:square;v-text-anchor:middle" coordsize="663575,342900" o:gfxdata="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" path="m,l,98425,663575,234950r,107950e" filled="f" strokecolor="black [3040]" strokeweight="1pt">
-                  <v:stroke dashstyle="3 1" startarrowwidth="narrow" startarrowlength="short" endarrow="open" endarrowwidth="narrow" endarrowlength="short"/>
-                  <v:path arrowok="t" o:connecttype="custom" o:connectlocs="0,0;0,104987;156845,250613;156845,365760" o:connectangles="0,0,0,0"/>
-                </v:shape>
-                <v:shape id="Freeform 45" o:spid="_x0000_s1028" style="position:absolute;left:6210;width:1568;height:3657;flip:x;visibility:visible;mso-wrap-style:square;v-text-anchor:middle" coordsize="663575,342900" o:gfxdata="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" path="m,l,98425,663575,234950r,107950e" filled="f" strokecolor="black [3040]" strokeweight="1pt">
-                  <v:stroke dashstyle="3 1" startarrowwidth="narrow" startarrowlength="short" endarrow="open" endarrowwidth="narrow" endarrowlength="short"/>
-                  <v:path arrowok="t" o:connecttype="custom" o:connectlocs="0,0;0,104987;156845,250613;156845,365760" o:connectangles="0,0,0,0"/>
-                </v:shape>
-                <v:line id="Straight Connector 46" o:spid="_x0000_s1029" style="position:absolute;visibility:visible;mso-wrap-style:square" from="0,0" to="0,3657" o:connectortype="straight" o:gfxdata="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" strokecolor="black [3040]" strokeweight="1pt">
-                  <v:stroke dashstyle="3 1" startarrowwidth="narrow" startarrowlength="short" endarrow="open" endarrowwidth="narrow" endarrowlength="short"/>
-                </v:line>
-                <v:line id="Straight Connector 47" o:spid="_x0000_s1030" style="position:absolute;visibility:visible;mso-wrap-style:square" from="1676,0" to="1676,3657" o:connectortype="straight" o:gfxdata="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" strokecolor="black [3040]" strokeweight="1pt">
-                  <v:stroke dashstyle="3 1" startarrowwidth="narrow" startarrowlength="short" endarrow="open" endarrowwidth="narrow" endarrowlength="short"/>
-                </v:line>
-              </v:group>
-            </w:pict>
-          </mc:Fallback>
-        </mc:AlternateContent>
-      </w:r>
-      <w:r>
-        <w:rPr>
-          <w:rFonts w:ascii="Times New Roman" w:hAnsi="Times New Roman" w:cs="Times New Roman"/>
-          <w:noProof/>
-          <w:sz w:val="24"/>
-          <w:szCs w:val="24"/>
-        </w:rPr>
-        <mc:AlternateContent>
           <mc:Choice Requires="wps">
             <w:drawing>
               <wp:anchor distT="0" distB="0" distL="114300" distR="114300" simplePos="0" relativeHeight="251679744" behindDoc="0" locked="0" layoutInCell="1" allowOverlap="1">
@@ -4265,23 +4918,7 @@
                                 <w:sz w:val="20"/>
                                 <w:szCs w:val="20"/>
                               </w:rPr>
-                              <w:t>(</w:t>
-                            </w:r>
-                            <w:proofErr w:type="gramStart"/>
-                            <w:r>
-                              <w:rPr>
-                                <w:sz w:val="20"/>
-                                <w:szCs w:val="20"/>
-                              </w:rPr>
-                              <w:t>3</w:t>
-                            </w:r>
-                            <w:proofErr w:type="gramEnd"/>
-                            <w:r>
-                              <w:rPr>
-                                <w:sz w:val="20"/>
-                                <w:szCs w:val="20"/>
-                              </w:rPr>
-                              <w:t xml:space="preserve"> digits)</w:t>
+                              <w:t>(3 digits)</w:t>
                             </w:r>
                             <w:r>
                               <w:rPr>
@@ -5370,430 +6007,6 @@
           </mc:Fallback>
         </mc:AlternateContent>
       </w:r>
-      <w:r>
-        <w:rPr>
-          <w:rFonts w:ascii="Times New Roman" w:hAnsi="Times New Roman" w:cs="Times New Roman"/>
-          <w:noProof/>
-          <w:sz w:val="24"/>
-          <w:szCs w:val="24"/>
-        </w:rPr>
-        <mc:AlternateContent>
-          <mc:Choice Requires="wpg">
-            <w:drawing>
-              <wp:anchor distT="0" distB="0" distL="114300" distR="114300" simplePos="0" relativeHeight="251710464" behindDoc="0" locked="0" layoutInCell="1" allowOverlap="1">
-                <wp:simplePos x="0" y="0"/>
-                <wp:positionH relativeFrom="column">
-                  <wp:posOffset>1859280</wp:posOffset>
-                </wp:positionH>
-                <wp:positionV relativeFrom="paragraph">
-                  <wp:posOffset>1856740</wp:posOffset>
-                </wp:positionV>
-                <wp:extent cx="2868930" cy="457200"/>
-                <wp:effectExtent l="0" t="0" r="26670" b="57150"/>
-                <wp:wrapNone/>
-                <wp:docPr id="50" name="Group 50"/>
-                <wp:cNvGraphicFramePr/>
-                <a:graphic xmlns:a="http://schemas.openxmlformats.org/drawingml/2006/main">
-                  <a:graphicData uri="http://schemas.microsoft.com/office/word/2010/wordprocessingGroup">
-                    <wpg:wgp>
-                      <wpg:cNvGrpSpPr/>
-                      <wpg:grpSpPr>
-                        <a:xfrm>
-                          <a:off x="0" y="0"/>
-                          <a:ext cx="2868930" cy="457200"/>
-                          <a:chOff x="0" y="0"/>
-                          <a:chExt cx="2868930" cy="552450"/>
-                        </a:xfrm>
-                      </wpg:grpSpPr>
-                      <wps:wsp>
-                        <wps:cNvPr id="35" name="Freeform 35"/>
-                        <wps:cNvSpPr/>
-                        <wps:spPr>
-                          <a:xfrm>
-                            <a:off x="0" y="0"/>
-                            <a:ext cx="663575" cy="552450"/>
-                          </a:xfrm>
-                          <a:custGeom>
-                            <a:avLst/>
-                            <a:gdLst>
-                              <a:gd name="connsiteX0" fmla="*/ 0 w 663575"/>
-                              <a:gd name="connsiteY0" fmla="*/ 0 h 342900"/>
-                              <a:gd name="connsiteX1" fmla="*/ 0 w 663575"/>
-                              <a:gd name="connsiteY1" fmla="*/ 98425 h 342900"/>
-                              <a:gd name="connsiteX2" fmla="*/ 663575 w 663575"/>
-                              <a:gd name="connsiteY2" fmla="*/ 234950 h 342900"/>
-                              <a:gd name="connsiteX3" fmla="*/ 663575 w 663575"/>
-                              <a:gd name="connsiteY3" fmla="*/ 342900 h 342900"/>
-                            </a:gdLst>
-                            <a:ahLst/>
-                            <a:cxnLst>
-                              <a:cxn ang="0">
-                                <a:pos x="connsiteX0" y="connsiteY0"/>
-                              </a:cxn>
-                              <a:cxn ang="0">
-                                <a:pos x="connsiteX1" y="connsiteY1"/>
-                              </a:cxn>
-                              <a:cxn ang="0">
-                                <a:pos x="connsiteX2" y="connsiteY2"/>
-                              </a:cxn>
-                              <a:cxn ang="0">
-                                <a:pos x="connsiteX3" y="connsiteY3"/>
-                              </a:cxn>
-                            </a:cxnLst>
-                            <a:rect l="l" t="t" r="r" b="b"/>
-                            <a:pathLst>
-                              <a:path w="663575" h="342900">
-                                <a:moveTo>
-                                  <a:pt x="0" y="0"/>
-                                </a:moveTo>
-                                <a:lnTo>
-                                  <a:pt x="0" y="98425"/>
-                                </a:lnTo>
-                                <a:lnTo>
-                                  <a:pt x="663575" y="234950"/>
-                                </a:lnTo>
-                                <a:lnTo>
-                                  <a:pt x="663575" y="342900"/>
-                                </a:lnTo>
-                              </a:path>
-                            </a:pathLst>
-                          </a:custGeom>
-                          <a:ln w="12700">
-                            <a:prstDash val="sysDash"/>
-                            <a:headEnd type="none" w="sm" len="sm"/>
-                            <a:tailEnd type="arrow" w="sm" len="sm"/>
-                          </a:ln>
-                        </wps:spPr>
-                        <wps:style>
-                          <a:lnRef idx="1">
-                            <a:schemeClr val="dk1"/>
-                          </a:lnRef>
-                          <a:fillRef idx="0">
-                            <a:schemeClr val="dk1"/>
-                          </a:fillRef>
-                          <a:effectRef idx="0">
-                            <a:schemeClr val="dk1"/>
-                          </a:effectRef>
-                          <a:fontRef idx="minor">
-                            <a:schemeClr val="tx1"/>
-                          </a:fontRef>
-                        </wps:style>
-                        <wps:bodyPr rot="0" spcFirstLastPara="0" vertOverflow="overflow" horzOverflow="overflow" vert="horz" wrap="square" lIns="91440" tIns="45720" rIns="91440" bIns="45720" numCol="1" spcCol="0" rtlCol="0" fromWordArt="0" anchor="ctr" anchorCtr="0" forceAA="0" compatLnSpc="1">
-                          <a:prstTxWarp prst="textNoShape">
-                            <a:avLst/>
-                          </a:prstTxWarp>
-                          <a:noAutofit/>
-                        </wps:bodyPr>
-                      </wps:wsp>
-                      <wps:wsp>
-                        <wps:cNvPr id="38" name="Freeform 38"/>
-                        <wps:cNvSpPr/>
-                        <wps:spPr>
-                          <a:xfrm>
-                            <a:off x="510540" y="0"/>
-                            <a:ext cx="339725" cy="552450"/>
-                          </a:xfrm>
-                          <a:custGeom>
-                            <a:avLst/>
-                            <a:gdLst>
-                              <a:gd name="connsiteX0" fmla="*/ 0 w 663575"/>
-                              <a:gd name="connsiteY0" fmla="*/ 0 h 342900"/>
-                              <a:gd name="connsiteX1" fmla="*/ 0 w 663575"/>
-                              <a:gd name="connsiteY1" fmla="*/ 98425 h 342900"/>
-                              <a:gd name="connsiteX2" fmla="*/ 663575 w 663575"/>
-                              <a:gd name="connsiteY2" fmla="*/ 234950 h 342900"/>
-                              <a:gd name="connsiteX3" fmla="*/ 663575 w 663575"/>
-                              <a:gd name="connsiteY3" fmla="*/ 342900 h 342900"/>
-                            </a:gdLst>
-                            <a:ahLst/>
-                            <a:cxnLst>
-                              <a:cxn ang="0">
-                                <a:pos x="connsiteX0" y="connsiteY0"/>
-                              </a:cxn>
-                              <a:cxn ang="0">
-                                <a:pos x="connsiteX1" y="connsiteY1"/>
-                              </a:cxn>
-                              <a:cxn ang="0">
-                                <a:pos x="connsiteX2" y="connsiteY2"/>
-                              </a:cxn>
-                              <a:cxn ang="0">
-                                <a:pos x="connsiteX3" y="connsiteY3"/>
-                              </a:cxn>
-                            </a:cxnLst>
-                            <a:rect l="l" t="t" r="r" b="b"/>
-                            <a:pathLst>
-                              <a:path w="663575" h="342900">
-                                <a:moveTo>
-                                  <a:pt x="0" y="0"/>
-                                </a:moveTo>
-                                <a:lnTo>
-                                  <a:pt x="0" y="98425"/>
-                                </a:lnTo>
-                                <a:lnTo>
-                                  <a:pt x="663575" y="234950"/>
-                                </a:lnTo>
-                                <a:lnTo>
-                                  <a:pt x="663575" y="342900"/>
-                                </a:lnTo>
-                              </a:path>
-                            </a:pathLst>
-                          </a:custGeom>
-                          <a:ln w="12700">
-                            <a:prstDash val="sysDash"/>
-                            <a:headEnd type="none" w="sm" len="sm"/>
-                            <a:tailEnd type="arrow" w="sm" len="sm"/>
-                          </a:ln>
-                        </wps:spPr>
-                        <wps:style>
-                          <a:lnRef idx="1">
-                            <a:schemeClr val="dk1"/>
-                          </a:lnRef>
-                          <a:fillRef idx="0">
-                            <a:schemeClr val="dk1"/>
-                          </a:fillRef>
-                          <a:effectRef idx="0">
-                            <a:schemeClr val="dk1"/>
-                          </a:effectRef>
-                          <a:fontRef idx="minor">
-                            <a:schemeClr val="tx1"/>
-                          </a:fontRef>
-                        </wps:style>
-                        <wps:bodyPr rot="0" spcFirstLastPara="0" vertOverflow="overflow" horzOverflow="overflow" vert="horz" wrap="square" lIns="91440" tIns="45720" rIns="91440" bIns="45720" numCol="1" spcCol="0" rtlCol="0" fromWordArt="0" anchor="ctr" anchorCtr="0" forceAA="0" compatLnSpc="1">
-                          <a:prstTxWarp prst="textNoShape">
-                            <a:avLst/>
-                          </a:prstTxWarp>
-                          <a:noAutofit/>
-                        </wps:bodyPr>
-                      </wps:wsp>
-                      <wps:wsp>
-                        <wps:cNvPr id="39" name="Freeform 39"/>
-                        <wps:cNvSpPr/>
-                        <wps:spPr>
-                          <a:xfrm flipH="1">
-                            <a:off x="1211580" y="0"/>
-                            <a:ext cx="587375" cy="552450"/>
-                          </a:xfrm>
-                          <a:custGeom>
-                            <a:avLst/>
-                            <a:gdLst>
-                              <a:gd name="connsiteX0" fmla="*/ 0 w 663575"/>
-                              <a:gd name="connsiteY0" fmla="*/ 0 h 342900"/>
-                              <a:gd name="connsiteX1" fmla="*/ 0 w 663575"/>
-                              <a:gd name="connsiteY1" fmla="*/ 98425 h 342900"/>
-                              <a:gd name="connsiteX2" fmla="*/ 663575 w 663575"/>
-                              <a:gd name="connsiteY2" fmla="*/ 234950 h 342900"/>
-                              <a:gd name="connsiteX3" fmla="*/ 663575 w 663575"/>
-                              <a:gd name="connsiteY3" fmla="*/ 342900 h 342900"/>
-                            </a:gdLst>
-                            <a:ahLst/>
-                            <a:cxnLst>
-                              <a:cxn ang="0">
-                                <a:pos x="connsiteX0" y="connsiteY0"/>
-                              </a:cxn>
-                              <a:cxn ang="0">
-                                <a:pos x="connsiteX1" y="connsiteY1"/>
-                              </a:cxn>
-                              <a:cxn ang="0">
-                                <a:pos x="connsiteX2" y="connsiteY2"/>
-                              </a:cxn>
-                              <a:cxn ang="0">
-                                <a:pos x="connsiteX3" y="connsiteY3"/>
-                              </a:cxn>
-                            </a:cxnLst>
-                            <a:rect l="l" t="t" r="r" b="b"/>
-                            <a:pathLst>
-                              <a:path w="663575" h="342900">
-                                <a:moveTo>
-                                  <a:pt x="0" y="0"/>
-                                </a:moveTo>
-                                <a:lnTo>
-                                  <a:pt x="0" y="98425"/>
-                                </a:lnTo>
-                                <a:lnTo>
-                                  <a:pt x="663575" y="234950"/>
-                                </a:lnTo>
-                                <a:lnTo>
-                                  <a:pt x="663575" y="342900"/>
-                                </a:lnTo>
-                              </a:path>
-                            </a:pathLst>
-                          </a:custGeom>
-                          <a:ln w="12700">
-                            <a:prstDash val="sysDash"/>
-                            <a:headEnd type="none" w="sm" len="sm"/>
-                            <a:tailEnd type="arrow" w="sm" len="sm"/>
-                          </a:ln>
-                        </wps:spPr>
-                        <wps:style>
-                          <a:lnRef idx="1">
-                            <a:schemeClr val="dk1"/>
-                          </a:lnRef>
-                          <a:fillRef idx="0">
-                            <a:schemeClr val="dk1"/>
-                          </a:fillRef>
-                          <a:effectRef idx="0">
-                            <a:schemeClr val="dk1"/>
-                          </a:effectRef>
-                          <a:fontRef idx="minor">
-                            <a:schemeClr val="tx1"/>
-                          </a:fontRef>
-                        </wps:style>
-                        <wps:bodyPr rot="0" spcFirstLastPara="0" vertOverflow="overflow" horzOverflow="overflow" vert="horz" wrap="square" lIns="91440" tIns="45720" rIns="91440" bIns="45720" numCol="1" spcCol="0" rtlCol="0" fromWordArt="0" anchor="ctr" anchorCtr="0" forceAA="0" compatLnSpc="1">
-                          <a:prstTxWarp prst="textNoShape">
-                            <a:avLst/>
-                          </a:prstTxWarp>
-                          <a:noAutofit/>
-                        </wps:bodyPr>
-                      </wps:wsp>
-                      <wps:wsp>
-                        <wps:cNvPr id="40" name="Freeform 40"/>
-                        <wps:cNvSpPr/>
-                        <wps:spPr>
-                          <a:xfrm flipH="1">
-                            <a:off x="1478280" y="0"/>
-                            <a:ext cx="1390650" cy="552450"/>
-                          </a:xfrm>
-                          <a:custGeom>
-                            <a:avLst/>
-                            <a:gdLst>
-                              <a:gd name="connsiteX0" fmla="*/ 0 w 663575"/>
-                              <a:gd name="connsiteY0" fmla="*/ 0 h 342900"/>
-                              <a:gd name="connsiteX1" fmla="*/ 0 w 663575"/>
-                              <a:gd name="connsiteY1" fmla="*/ 98425 h 342900"/>
-                              <a:gd name="connsiteX2" fmla="*/ 663575 w 663575"/>
-                              <a:gd name="connsiteY2" fmla="*/ 234950 h 342900"/>
-                              <a:gd name="connsiteX3" fmla="*/ 663575 w 663575"/>
-                              <a:gd name="connsiteY3" fmla="*/ 342900 h 342900"/>
-                            </a:gdLst>
-                            <a:ahLst/>
-                            <a:cxnLst>
-                              <a:cxn ang="0">
-                                <a:pos x="connsiteX0" y="connsiteY0"/>
-                              </a:cxn>
-                              <a:cxn ang="0">
-                                <a:pos x="connsiteX1" y="connsiteY1"/>
-                              </a:cxn>
-                              <a:cxn ang="0">
-                                <a:pos x="connsiteX2" y="connsiteY2"/>
-                              </a:cxn>
-                              <a:cxn ang="0">
-                                <a:pos x="connsiteX3" y="connsiteY3"/>
-                              </a:cxn>
-                            </a:cxnLst>
-                            <a:rect l="l" t="t" r="r" b="b"/>
-                            <a:pathLst>
-                              <a:path w="663575" h="342900">
-                                <a:moveTo>
-                                  <a:pt x="0" y="0"/>
-                                </a:moveTo>
-                                <a:lnTo>
-                                  <a:pt x="0" y="98425"/>
-                                </a:lnTo>
-                                <a:lnTo>
-                                  <a:pt x="663575" y="234950"/>
-                                </a:lnTo>
-                                <a:lnTo>
-                                  <a:pt x="663575" y="342900"/>
-                                </a:lnTo>
-                              </a:path>
-                            </a:pathLst>
-                          </a:custGeom>
-                          <a:ln w="12700">
-                            <a:prstDash val="sysDash"/>
-                            <a:headEnd type="none" w="sm" len="sm"/>
-                            <a:tailEnd type="arrow" w="sm" len="sm"/>
-                          </a:ln>
-                        </wps:spPr>
-                        <wps:style>
-                          <a:lnRef idx="1">
-                            <a:schemeClr val="dk1"/>
-                          </a:lnRef>
-                          <a:fillRef idx="0">
-                            <a:schemeClr val="dk1"/>
-                          </a:fillRef>
-                          <a:effectRef idx="0">
-                            <a:schemeClr val="dk1"/>
-                          </a:effectRef>
-                          <a:fontRef idx="minor">
-                            <a:schemeClr val="tx1"/>
-                          </a:fontRef>
-                        </wps:style>
-                        <wps:bodyPr rot="0" spcFirstLastPara="0" vertOverflow="overflow" horzOverflow="overflow" vert="horz" wrap="square" lIns="91440" tIns="45720" rIns="91440" bIns="45720" numCol="1" spcCol="0" rtlCol="0" fromWordArt="0" anchor="ctr" anchorCtr="0" forceAA="0" compatLnSpc="1">
-                          <a:prstTxWarp prst="textNoShape">
-                            <a:avLst/>
-                          </a:prstTxWarp>
-                          <a:noAutofit/>
-                        </wps:bodyPr>
-                      </wps:wsp>
-                      <wps:wsp>
-                        <wps:cNvPr id="41" name="Straight Connector 41"/>
-                        <wps:cNvCnPr/>
-                        <wps:spPr>
-                          <a:xfrm>
-                            <a:off x="1009650" y="0"/>
-                            <a:ext cx="0" cy="548640"/>
-                          </a:xfrm>
-                          <a:prstGeom prst="line">
-                            <a:avLst/>
-                          </a:prstGeom>
-                          <a:ln w="12700">
-                            <a:prstDash val="sysDash"/>
-                            <a:headEnd type="none" w="sm" len="sm"/>
-                            <a:tailEnd type="arrow" w="sm" len="sm"/>
-                          </a:ln>
-                        </wps:spPr>
-                        <wps:style>
-                          <a:lnRef idx="1">
-                            <a:schemeClr val="dk1"/>
-                          </a:lnRef>
-                          <a:fillRef idx="0">
-                            <a:schemeClr val="dk1"/>
-                          </a:fillRef>
-                          <a:effectRef idx="0">
-                            <a:schemeClr val="dk1"/>
-                          </a:effectRef>
-                          <a:fontRef idx="minor">
-                            <a:schemeClr val="tx1"/>
-                          </a:fontRef>
-                        </wps:style>
-                        <wps:bodyPr/>
-                      </wps:wsp>
-                    </wpg:wgp>
-                  </a:graphicData>
-                </a:graphic>
-                <wp14:sizeRelV relativeFrom="margin">
-                  <wp14:pctHeight>0</wp14:pctHeight>
-                </wp14:sizeRelV>
-              </wp:anchor>
-            </w:drawing>
-          </mc:Choice>
-          <mc:Fallback>
-            <w:pict>
-              <v:group w14:anchorId="77FEBA5A" id="Group 50" o:spid="_x0000_s1026" style="position:absolute;margin-left:146.4pt;margin-top:146.2pt;width:225.9pt;height:36pt;z-index:251710464;mso-height-relative:margin" coordsize="28689,5524" o:gfxdata="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">
-                <v:shape id="Freeform 35" o:spid="_x0000_s1027" style="position:absolute;width:6635;height:5524;visibility:visible;mso-wrap-style:square;v-text-anchor:middle" coordsize="663575,342900" o:gfxdata="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" path="m,l,98425,663575,234950r,107950e" filled="f" strokecolor="black [3040]" strokeweight="1pt">
-                  <v:stroke dashstyle="3 1" startarrowwidth="narrow" startarrowlength="short" endarrow="open" endarrowwidth="narrow" endarrowlength="short"/>
-                  <v:path arrowok="t" o:connecttype="custom" o:connectlocs="0,0;0,158574;663575,378531;663575,552450" o:connectangles="0,0,0,0"/>
-                </v:shape>
-                <v:shape id="Freeform 38" o:spid="_x0000_s1028" style="position:absolute;left:5105;width:3397;height:5524;visibility:visible;mso-wrap-style:square;v-text-anchor:middle" coordsize="663575,342900" o:gfxdata="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" path="m,l,98425,663575,234950r,107950e" filled="f" strokecolor="black [3040]" strokeweight="1pt">
-                  <v:stroke dashstyle="3 1" startarrowwidth="narrow" startarrowlength="short" endarrow="open" endarrowwidth="narrow" endarrowlength="short"/>
-                  <v:path arrowok="t" o:connecttype="custom" o:connectlocs="0,0;0,158574;339725,378531;339725,552450" o:connectangles="0,0,0,0"/>
-                </v:shape>
-                <v:shape id="Freeform 39" o:spid="_x0000_s1029" style="position:absolute;left:12115;width:5874;height:5524;flip:x;visibility:visible;mso-wrap-style:square;v-text-anchor:middle" coordsize="663575,342900" o:gfxdata="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" path="m,l,98425,663575,234950r,107950e" filled="f" strokecolor="black [3040]" strokeweight="1pt">
-                  <v:stroke dashstyle="3 1" startarrowwidth="narrow" startarrowlength="short" endarrow="open" endarrowwidth="narrow" endarrowlength="short"/>
-                  <v:path arrowok="t" o:connecttype="custom" o:connectlocs="0,0;0,158574;587375,378531;587375,552450" o:connectangles="0,0,0,0"/>
-                </v:shape>
-                <v:shape id="Freeform 40" o:spid="_x0000_s1030" style="position:absolute;left:14782;width:13907;height:5524;flip:x;visibility:visible;mso-wrap-style:square;v-text-anchor:middle" coordsize="663575,342900" o:gfxdata="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" path="m,l,98425,663575,234950r,107950e" filled="f" strokecolor="black [3040]" strokeweight="1pt">
-                  <v:stroke dashstyle="3 1" startarrowwidth="narrow" startarrowlength="short" endarrow="open" endarrowwidth="narrow" endarrowlength="short"/>
-                  <v:path arrowok="t" o:connecttype="custom" o:connectlocs="0,0;0,158574;1390650,378531;1390650,552450" o:connectangles="0,0,0,0"/>
-                </v:shape>
-                <v:line id="Straight Connector 41" o:spid="_x0000_s1031" style="position:absolute;visibility:visible;mso-wrap-style:square" from="10096,0" to="10096,5486" o:connectortype="straight" o:gfxdata="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" strokecolor="black [3040]" strokeweight="1pt">
-                  <v:stroke dashstyle="3 1" startarrowwidth="narrow" startarrowlength="short" endarrow="open" endarrowwidth="narrow" endarrowlength="short"/>
-                </v:line>
-              </v:group>
-            </w:pict>
-          </mc:Fallback>
-        </mc:AlternateContent>
-      </w:r>
     </w:p>
     <w:sectPr>
       <w:pgSz w:w="12240" w:h="15840"/>
@@ -6348,6 +6561,9 @@
     <w:rsidRoot w:val="007976E5"/>
     <w:rsid w:val="002D2E4F"/>
     <w:rsid w:val="004101C9"/>
+    <w:rsid w:val="00517FF2"/>
+    <w:rsid w:val="00562876"/>
+    <w:rsid w:val="00580B86"/>
     <w:rsid w:val="00621DA4"/>
     <w:rsid w:val="007976E5"/>
     <w:rsid w:val="00CD193D"/>

</xml_diff>

<commit_message>
Tweaks to figure in resistor code appendix
</commit_message>
<xml_diff>
--- a/StudentGuideModule2/appendices/resistor_code/resistor_table.docx
+++ b/StudentGuideModule2/appendices/resistor_code/resistor_table.docx
@@ -50,23 +50,7 @@
           <w:sz w:val="24"/>
           <w:szCs w:val="24"/>
         </w:rPr>
-        <w:t xml:space="preserve"> </w:t>
-      </w:r>
-      <w:r>
-        <w:rPr>
-          <w:rFonts w:ascii="Times New Roman" w:hAnsi="Times New Roman" w:cs="Times New Roman"/>
-          <w:sz w:val="24"/>
-          <w:szCs w:val="24"/>
-        </w:rPr>
-        <w:t>(0.05% or 3%</w:t>
-      </w:r>
-      <w:r>
-        <w:rPr>
-          <w:rFonts w:ascii="Times New Roman" w:hAnsi="Times New Roman" w:cs="Times New Roman"/>
-          <w:sz w:val="24"/>
-          <w:szCs w:val="24"/>
-        </w:rPr>
-        <w:t>)</w:t>
+        <w:t xml:space="preserve"> (0.05% or 3%)</w:t>
       </w:r>
       <w:r>
         <w:rPr>
@@ -82,23 +66,7 @@
           <w:sz w:val="24"/>
           <w:szCs w:val="24"/>
         </w:rPr>
-        <w:t>(</w:t>
-      </w:r>
-      <w:r>
-        <w:rPr>
-          <w:rFonts w:ascii="Times New Roman" w:hAnsi="Times New Roman" w:cs="Times New Roman"/>
-          <w:sz w:val="24"/>
-          <w:szCs w:val="24"/>
-        </w:rPr>
-        <w:t>0.02% or 4%</w:t>
-      </w:r>
-      <w:r>
-        <w:rPr>
-          <w:rFonts w:ascii="Times New Roman" w:hAnsi="Times New Roman" w:cs="Times New Roman"/>
-          <w:sz w:val="24"/>
-          <w:szCs w:val="24"/>
-        </w:rPr>
-        <w:t xml:space="preserve">) </w:t>
+        <w:t xml:space="preserve">(0.02% or 4%) </w:t>
       </w:r>
       <w:r>
         <w:rPr>
@@ -154,15 +122,7 @@
           <w:sz w:val="24"/>
           <w:szCs w:val="24"/>
         </w:rPr>
-        <w:t xml:space="preserve">have actually changed over time, but </w:t>
-      </w:r>
-      <w:r>
-        <w:rPr>
-          <w:rFonts w:ascii="Times New Roman" w:hAnsi="Times New Roman" w:cs="Times New Roman"/>
-          <w:sz w:val="24"/>
-          <w:szCs w:val="24"/>
-        </w:rPr>
-        <w:t>are thankfully rare</w:t>
+        <w:t>have actually changed over time, but are thankfully rare</w:t>
       </w:r>
       <w:r>
         <w:rPr>
@@ -196,8 +156,6 @@
         </w:rPr>
         <w:t xml:space="preserve"> (10%)</w:t>
       </w:r>
-      <w:bookmarkStart w:id="0" w:name="_GoBack"/>
-      <w:bookmarkEnd w:id="0"/>
       <w:r>
         <w:rPr>
           <w:rFonts w:ascii="Times New Roman" w:hAnsi="Times New Roman" w:cs="Times New Roman"/>
@@ -650,7 +608,7 @@
             <w:r>
               <w:rPr>
                 <w:rFonts w:cstheme="minorHAnsi"/>
-                <w:color w:val="FFFFFF" w:themeColor="background1"/>
+                <w:color w:val="000000" w:themeColor="text1"/>
                 <w:sz w:val="20"/>
                 <w:szCs w:val="24"/>
               </w:rPr>
@@ -726,6 +684,246 @@
               <w:right w:val="nil"/>
             </w:tcBorders>
             <w:shd w:val="clear" w:color="auto" w:fill="FFDC00"/>
+          </w:tcPr>
+          <w:p>
+            <w:pPr>
+              <w:rPr>
+                <w:rFonts w:cstheme="minorHAnsi"/>
+                <w:color w:val="000000" w:themeColor="text1"/>
+                <w:sz w:val="20"/>
+                <w:szCs w:val="24"/>
+              </w:rPr>
+            </w:pPr>
+            <m:oMath>
+              <m:r>
+                <w:rPr>
+                  <w:rFonts w:ascii="Cambria Math" w:hAnsi="Cambria Math" w:cstheme="minorHAnsi"/>
+                  <w:color w:val="000000" w:themeColor="text1"/>
+                  <w:sz w:val="20"/>
+                  <w:szCs w:val="24"/>
+                </w:rPr>
+                <m:t>×</m:t>
+              </m:r>
+            </m:oMath>
+            <w:r>
+              <w:rPr>
+                <w:rFonts w:eastAsiaTheme="minorEastAsia" w:cstheme="minorHAnsi"/>
+                <w:color w:val="000000" w:themeColor="text1"/>
+                <w:sz w:val="20"/>
+                <w:szCs w:val="24"/>
+              </w:rPr>
+              <w:t xml:space="preserve"> 0.1</w:t>
+            </w:r>
+          </w:p>
+        </w:tc>
+        <w:tc>
+          <w:tcPr>
+            <w:tcW w:w="810" w:type="dxa"/>
+            <w:tcBorders>
+              <w:left w:val="nil"/>
+              <w:bottom w:val="double" w:sz="4" w:space="0" w:color="auto"/>
+            </w:tcBorders>
+            <w:shd w:val="clear" w:color="auto" w:fill="FFDC00"/>
+          </w:tcPr>
+          <w:p>
+            <w:pPr>
+              <w:jc w:val="right"/>
+              <w:rPr>
+                <w:rFonts w:ascii="Calibri" w:eastAsia="Calibri" w:hAnsi="Calibri" w:cs="Calibri"/>
+                <w:color w:val="000000" w:themeColor="text1"/>
+                <w:sz w:val="20"/>
+                <w:szCs w:val="24"/>
+              </w:rPr>
+            </w:pPr>
+            <w:r>
+              <w:rPr>
+                <w:rFonts w:eastAsiaTheme="minorEastAsia" w:cstheme="minorHAnsi"/>
+                <w:color w:val="000000" w:themeColor="text1"/>
+                <w:sz w:val="20"/>
+                <w:szCs w:val="24"/>
+              </w:rPr>
+              <w:t>(10</w:t>
+            </w:r>
+            <w:r>
+              <w:rPr>
+                <w:rFonts w:eastAsiaTheme="minorEastAsia" w:cstheme="minorHAnsi"/>
+                <w:color w:val="000000" w:themeColor="text1"/>
+                <w:sz w:val="20"/>
+                <w:szCs w:val="24"/>
+                <w:vertAlign w:val="superscript"/>
+              </w:rPr>
+              <w:t>-1</w:t>
+            </w:r>
+            <w:r>
+              <w:rPr>
+                <w:rFonts w:eastAsiaTheme="minorEastAsia" w:cstheme="minorHAnsi"/>
+                <w:color w:val="000000" w:themeColor="text1"/>
+                <w:sz w:val="20"/>
+                <w:szCs w:val="24"/>
+              </w:rPr>
+              <w:t>)</w:t>
+            </w:r>
+          </w:p>
+        </w:tc>
+        <w:tc>
+          <w:tcPr>
+            <w:tcW w:w="1350" w:type="dxa"/>
+            <w:tcBorders>
+              <w:left w:val="nil"/>
+              <w:bottom w:val="double" w:sz="4" w:space="0" w:color="auto"/>
+            </w:tcBorders>
+            <w:shd w:val="clear" w:color="auto" w:fill="FFDC00"/>
+            <w:tcMar>
+              <w:left w:w="432" w:type="dxa"/>
+              <w:right w:w="115" w:type="dxa"/>
+            </w:tcMar>
+          </w:tcPr>
+          <w:p>
+            <w:pPr>
+              <w:rPr>
+                <w:rFonts w:eastAsiaTheme="minorEastAsia" w:cstheme="minorHAnsi"/>
+                <w:color w:val="000000" w:themeColor="text1"/>
+                <w:sz w:val="20"/>
+                <w:szCs w:val="24"/>
+              </w:rPr>
+            </w:pPr>
+            <w:r>
+              <w:rPr>
+                <w:rFonts w:eastAsiaTheme="minorEastAsia" w:cstheme="minorHAnsi"/>
+                <w:color w:val="000000" w:themeColor="text1"/>
+                <w:sz w:val="20"/>
+                <w:szCs w:val="24"/>
+              </w:rPr>
+              <w:t>± 5 %</w:t>
+            </w:r>
+          </w:p>
+        </w:tc>
+      </w:tr>
+      <w:tr>
+        <w:tc>
+          <w:tcPr>
+            <w:tcW w:w="1260" w:type="dxa"/>
+            <w:tcBorders>
+              <w:top w:val="double" w:sz="4" w:space="0" w:color="auto"/>
+            </w:tcBorders>
+            <w:shd w:val="clear" w:color="auto" w:fill="000000" w:themeFill="text1"/>
+          </w:tcPr>
+          <w:p>
+            <w:pPr>
+              <w:jc w:val="center"/>
+              <w:rPr>
+                <w:rFonts w:cstheme="minorHAnsi"/>
+                <w:color w:val="FFFFFF" w:themeColor="background1"/>
+                <w:sz w:val="20"/>
+                <w:szCs w:val="24"/>
+              </w:rPr>
+            </w:pPr>
+            <w:r>
+              <w:rPr>
+                <w:rFonts w:cstheme="minorHAnsi"/>
+                <w:color w:val="FFFFFF" w:themeColor="background1"/>
+                <w:sz w:val="20"/>
+                <w:szCs w:val="24"/>
+              </w:rPr>
+              <w:t>Black</w:t>
+            </w:r>
+          </w:p>
+        </w:tc>
+        <w:tc>
+          <w:tcPr>
+            <w:tcW w:w="810" w:type="dxa"/>
+            <w:tcBorders>
+              <w:top w:val="double" w:sz="4" w:space="0" w:color="auto"/>
+            </w:tcBorders>
+            <w:shd w:val="clear" w:color="auto" w:fill="000000" w:themeFill="text1"/>
+          </w:tcPr>
+          <w:p>
+            <w:pPr>
+              <w:jc w:val="center"/>
+              <w:rPr>
+                <w:rFonts w:cstheme="minorHAnsi"/>
+                <w:color w:val="FFFFFF" w:themeColor="background1"/>
+                <w:sz w:val="20"/>
+                <w:szCs w:val="24"/>
+              </w:rPr>
+            </w:pPr>
+            <w:r>
+              <w:rPr>
+                <w:rFonts w:cstheme="minorHAnsi"/>
+                <w:color w:val="FFFFFF" w:themeColor="background1"/>
+                <w:sz w:val="20"/>
+                <w:szCs w:val="24"/>
+              </w:rPr>
+              <w:t>0</w:t>
+            </w:r>
+          </w:p>
+        </w:tc>
+        <w:tc>
+          <w:tcPr>
+            <w:tcW w:w="810" w:type="dxa"/>
+            <w:tcBorders>
+              <w:top w:val="double" w:sz="4" w:space="0" w:color="auto"/>
+            </w:tcBorders>
+            <w:shd w:val="clear" w:color="auto" w:fill="000000" w:themeFill="text1"/>
+          </w:tcPr>
+          <w:p>
+            <w:pPr>
+              <w:jc w:val="center"/>
+              <w:rPr>
+                <w:rFonts w:cstheme="minorHAnsi"/>
+                <w:color w:val="FFFFFF" w:themeColor="background1"/>
+                <w:sz w:val="20"/>
+                <w:szCs w:val="24"/>
+              </w:rPr>
+            </w:pPr>
+            <w:r>
+              <w:rPr>
+                <w:rFonts w:cstheme="minorHAnsi"/>
+                <w:color w:val="FFFFFF" w:themeColor="background1"/>
+                <w:sz w:val="20"/>
+                <w:szCs w:val="24"/>
+              </w:rPr>
+              <w:t>0</w:t>
+            </w:r>
+          </w:p>
+        </w:tc>
+        <w:tc>
+          <w:tcPr>
+            <w:tcW w:w="816" w:type="dxa"/>
+            <w:tcBorders>
+              <w:top w:val="double" w:sz="4" w:space="0" w:color="auto"/>
+            </w:tcBorders>
+            <w:shd w:val="clear" w:color="auto" w:fill="000000" w:themeFill="text1"/>
+          </w:tcPr>
+          <w:p>
+            <w:pPr>
+              <w:jc w:val="center"/>
+              <w:rPr>
+                <w:rFonts w:cstheme="minorHAnsi"/>
+                <w:color w:val="FFFFFF" w:themeColor="background1"/>
+                <w:sz w:val="20"/>
+                <w:szCs w:val="24"/>
+              </w:rPr>
+            </w:pPr>
+            <w:r>
+              <w:rPr>
+                <w:rFonts w:cstheme="minorHAnsi"/>
+                <w:color w:val="FFFFFF" w:themeColor="background1"/>
+                <w:sz w:val="20"/>
+                <w:szCs w:val="24"/>
+              </w:rPr>
+              <w:t>0</w:t>
+            </w:r>
+          </w:p>
+        </w:tc>
+        <w:tc>
+          <w:tcPr>
+            <w:tcW w:w="984" w:type="dxa"/>
+            <w:tcBorders>
+              <w:top w:val="double" w:sz="4" w:space="0" w:color="auto"/>
+              <w:right w:val="nil"/>
+            </w:tcBorders>
+            <w:shd w:val="clear" w:color="auto" w:fill="000000" w:themeFill="text1"/>
           </w:tcPr>
           <w:p>
             <w:pPr>
@@ -754,7 +952,7 @@
                 <w:sz w:val="20"/>
                 <w:szCs w:val="24"/>
               </w:rPr>
-              <w:t xml:space="preserve"> 0.1</w:t>
+              <w:t xml:space="preserve"> 1</w:t>
             </w:r>
           </w:p>
         </w:tc>
@@ -762,16 +960,16 @@
           <w:tcPr>
             <w:tcW w:w="810" w:type="dxa"/>
             <w:tcBorders>
+              <w:top w:val="double" w:sz="4" w:space="0" w:color="auto"/>
               <w:left w:val="nil"/>
-              <w:bottom w:val="double" w:sz="4" w:space="0" w:color="auto"/>
             </w:tcBorders>
-            <w:shd w:val="clear" w:color="auto" w:fill="FFDC00"/>
+            <w:shd w:val="clear" w:color="auto" w:fill="000000" w:themeFill="text1"/>
           </w:tcPr>
           <w:p>
             <w:pPr>
               <w:jc w:val="right"/>
               <w:rPr>
-                <w:rFonts w:ascii="Calibri" w:eastAsia="Calibri" w:hAnsi="Calibri" w:cs="Calibri"/>
+                <w:rFonts w:ascii="Calibri" w:eastAsia="Times New Roman" w:hAnsi="Calibri" w:cs="Calibri"/>
                 <w:color w:val="FFFFFF" w:themeColor="background1"/>
                 <w:sz w:val="20"/>
                 <w:szCs w:val="24"/>
@@ -794,7 +992,7 @@
                 <w:szCs w:val="24"/>
                 <w:vertAlign w:val="superscript"/>
               </w:rPr>
-              <w:t>-1</w:t>
+              <w:t>0</w:t>
             </w:r>
             <w:r>
               <w:rPr>
@@ -811,10 +1009,10 @@
           <w:tcPr>
             <w:tcW w:w="1350" w:type="dxa"/>
             <w:tcBorders>
+              <w:top w:val="double" w:sz="4" w:space="0" w:color="auto"/>
               <w:left w:val="nil"/>
-              <w:bottom w:val="double" w:sz="4" w:space="0" w:color="auto"/>
             </w:tcBorders>
-            <w:shd w:val="clear" w:color="auto" w:fill="FFDC00"/>
+            <w:shd w:val="clear" w:color="auto" w:fill="000000" w:themeFill="text1"/>
             <w:tcMar>
               <w:left w:w="432" w:type="dxa"/>
               <w:right w:w="115" w:type="dxa"/>
@@ -829,15 +1027,6 @@
                 <w:szCs w:val="24"/>
               </w:rPr>
             </w:pPr>
-            <w:r>
-              <w:rPr>
-                <w:rFonts w:eastAsiaTheme="minorEastAsia" w:cstheme="minorHAnsi"/>
-                <w:color w:val="FFFFFF" w:themeColor="background1"/>
-                <w:sz w:val="20"/>
-                <w:szCs w:val="24"/>
-              </w:rPr>
-              <w:t>± 5 %</w:t>
-            </w:r>
           </w:p>
         </w:tc>
       </w:tr>
@@ -845,10 +1034,7 @@
         <w:tc>
           <w:tcPr>
             <w:tcW w:w="1260" w:type="dxa"/>
-            <w:tcBorders>
-              <w:top w:val="double" w:sz="4" w:space="0" w:color="auto"/>
-            </w:tcBorders>
-            <w:shd w:val="clear" w:color="auto" w:fill="000000" w:themeFill="text1"/>
+            <w:shd w:val="clear" w:color="auto" w:fill="984806" w:themeFill="accent6" w:themeFillShade="80"/>
           </w:tcPr>
           <w:p>
             <w:pPr>
@@ -867,17 +1053,14 @@
                 <w:sz w:val="20"/>
                 <w:szCs w:val="24"/>
               </w:rPr>
-              <w:t>Black</w:t>
+              <w:t>Brown</w:t>
             </w:r>
           </w:p>
         </w:tc>
         <w:tc>
           <w:tcPr>
             <w:tcW w:w="810" w:type="dxa"/>
-            <w:tcBorders>
-              <w:top w:val="double" w:sz="4" w:space="0" w:color="auto"/>
-            </w:tcBorders>
-            <w:shd w:val="clear" w:color="auto" w:fill="000000" w:themeFill="text1"/>
+            <w:shd w:val="clear" w:color="auto" w:fill="984806" w:themeFill="accent6" w:themeFillShade="80"/>
           </w:tcPr>
           <w:p>
             <w:pPr>
@@ -896,17 +1079,14 @@
                 <w:sz w:val="20"/>
                 <w:szCs w:val="24"/>
               </w:rPr>
-              <w:t>0</w:t>
+              <w:t>1</w:t>
             </w:r>
           </w:p>
         </w:tc>
         <w:tc>
           <w:tcPr>
             <w:tcW w:w="810" w:type="dxa"/>
-            <w:tcBorders>
-              <w:top w:val="double" w:sz="4" w:space="0" w:color="auto"/>
-            </w:tcBorders>
-            <w:shd w:val="clear" w:color="auto" w:fill="000000" w:themeFill="text1"/>
+            <w:shd w:val="clear" w:color="auto" w:fill="984806" w:themeFill="accent6" w:themeFillShade="80"/>
           </w:tcPr>
           <w:p>
             <w:pPr>
@@ -925,17 +1105,14 @@
                 <w:sz w:val="20"/>
                 <w:szCs w:val="24"/>
               </w:rPr>
-              <w:t>0</w:t>
+              <w:t>1</w:t>
             </w:r>
           </w:p>
         </w:tc>
         <w:tc>
           <w:tcPr>
             <w:tcW w:w="816" w:type="dxa"/>
-            <w:tcBorders>
-              <w:top w:val="double" w:sz="4" w:space="0" w:color="auto"/>
-            </w:tcBorders>
-            <w:shd w:val="clear" w:color="auto" w:fill="000000" w:themeFill="text1"/>
+            <w:shd w:val="clear" w:color="auto" w:fill="984806" w:themeFill="accent6" w:themeFillShade="80"/>
           </w:tcPr>
           <w:p>
             <w:pPr>
@@ -954,7 +1131,7 @@
                 <w:sz w:val="20"/>
                 <w:szCs w:val="24"/>
               </w:rPr>
-              <w:t>0</w:t>
+              <w:t>1</w:t>
             </w:r>
           </w:p>
         </w:tc>
@@ -962,10 +1139,9 @@
           <w:tcPr>
             <w:tcW w:w="984" w:type="dxa"/>
             <w:tcBorders>
-              <w:top w:val="double" w:sz="4" w:space="0" w:color="auto"/>
               <w:right w:val="nil"/>
             </w:tcBorders>
-            <w:shd w:val="clear" w:color="auto" w:fill="000000" w:themeFill="text1"/>
+            <w:shd w:val="clear" w:color="auto" w:fill="984806" w:themeFill="accent6" w:themeFillShade="80"/>
           </w:tcPr>
           <w:p>
             <w:pPr>
@@ -994,7 +1170,7 @@
                 <w:sz w:val="20"/>
                 <w:szCs w:val="24"/>
               </w:rPr>
-              <w:t xml:space="preserve"> 1</w:t>
+              <w:t xml:space="preserve"> 10</w:t>
             </w:r>
           </w:p>
         </w:tc>
@@ -1002,10 +1178,9 @@
           <w:tcPr>
             <w:tcW w:w="810" w:type="dxa"/>
             <w:tcBorders>
-              <w:top w:val="double" w:sz="4" w:space="0" w:color="auto"/>
               <w:left w:val="nil"/>
             </w:tcBorders>
-            <w:shd w:val="clear" w:color="auto" w:fill="000000" w:themeFill="text1"/>
+            <w:shd w:val="clear" w:color="auto" w:fill="984806" w:themeFill="accent6" w:themeFillShade="80"/>
           </w:tcPr>
           <w:p>
             <w:pPr>
@@ -1034,7 +1209,7 @@
                 <w:szCs w:val="24"/>
                 <w:vertAlign w:val="superscript"/>
               </w:rPr>
-              <w:t>0</w:t>
+              <w:t>1</w:t>
             </w:r>
             <w:r>
               <w:rPr>
@@ -1051,10 +1226,9 @@
           <w:tcPr>
             <w:tcW w:w="1350" w:type="dxa"/>
             <w:tcBorders>
-              <w:top w:val="double" w:sz="4" w:space="0" w:color="auto"/>
               <w:left w:val="nil"/>
             </w:tcBorders>
-            <w:shd w:val="clear" w:color="auto" w:fill="000000" w:themeFill="text1"/>
+            <w:shd w:val="clear" w:color="auto" w:fill="984806" w:themeFill="accent6" w:themeFillShade="80"/>
             <w:tcMar>
               <w:left w:w="432" w:type="dxa"/>
               <w:right w:w="115" w:type="dxa"/>
@@ -1069,6 +1243,15 @@
                 <w:szCs w:val="24"/>
               </w:rPr>
             </w:pPr>
+            <w:r>
+              <w:rPr>
+                <w:rFonts w:eastAsiaTheme="minorEastAsia" w:cstheme="minorHAnsi"/>
+                <w:color w:val="FFFFFF" w:themeColor="background1"/>
+                <w:sz w:val="20"/>
+                <w:szCs w:val="24"/>
+              </w:rPr>
+              <w:t>± 1 %</w:t>
+            </w:r>
           </w:p>
         </w:tc>
       </w:tr>
@@ -1076,7 +1259,7 @@
         <w:tc>
           <w:tcPr>
             <w:tcW w:w="1260" w:type="dxa"/>
-            <w:shd w:val="clear" w:color="auto" w:fill="984806" w:themeFill="accent6" w:themeFillShade="80"/>
+            <w:shd w:val="clear" w:color="auto" w:fill="FF0000"/>
           </w:tcPr>
           <w:p>
             <w:pPr>
@@ -1095,14 +1278,14 @@
                 <w:sz w:val="20"/>
                 <w:szCs w:val="24"/>
               </w:rPr>
-              <w:t>Brown</w:t>
+              <w:t>Red</w:t>
             </w:r>
           </w:p>
         </w:tc>
         <w:tc>
           <w:tcPr>
             <w:tcW w:w="810" w:type="dxa"/>
-            <w:shd w:val="clear" w:color="auto" w:fill="984806" w:themeFill="accent6" w:themeFillShade="80"/>
+            <w:shd w:val="clear" w:color="auto" w:fill="FF0000"/>
           </w:tcPr>
           <w:p>
             <w:pPr>
@@ -1121,14 +1304,14 @@
                 <w:sz w:val="20"/>
                 <w:szCs w:val="24"/>
               </w:rPr>
-              <w:t>1</w:t>
+              <w:t>2</w:t>
             </w:r>
           </w:p>
         </w:tc>
         <w:tc>
           <w:tcPr>
             <w:tcW w:w="810" w:type="dxa"/>
-            <w:shd w:val="clear" w:color="auto" w:fill="984806" w:themeFill="accent6" w:themeFillShade="80"/>
+            <w:shd w:val="clear" w:color="auto" w:fill="FF0000"/>
           </w:tcPr>
           <w:p>
             <w:pPr>
@@ -1147,14 +1330,14 @@
                 <w:sz w:val="20"/>
                 <w:szCs w:val="24"/>
               </w:rPr>
-              <w:t>1</w:t>
+              <w:t>2</w:t>
             </w:r>
           </w:p>
         </w:tc>
         <w:tc>
           <w:tcPr>
             <w:tcW w:w="816" w:type="dxa"/>
-            <w:shd w:val="clear" w:color="auto" w:fill="984806" w:themeFill="accent6" w:themeFillShade="80"/>
+            <w:shd w:val="clear" w:color="auto" w:fill="FF0000"/>
           </w:tcPr>
           <w:p>
             <w:pPr>
@@ -1173,7 +1356,7 @@
                 <w:sz w:val="20"/>
                 <w:szCs w:val="24"/>
               </w:rPr>
-              <w:t>1</w:t>
+              <w:t>2</w:t>
             </w:r>
           </w:p>
         </w:tc>
@@ -1183,7 +1366,7 @@
             <w:tcBorders>
               <w:right w:val="nil"/>
             </w:tcBorders>
-            <w:shd w:val="clear" w:color="auto" w:fill="984806" w:themeFill="accent6" w:themeFillShade="80"/>
+            <w:shd w:val="clear" w:color="auto" w:fill="FF0000"/>
           </w:tcPr>
           <w:p>
             <w:pPr>
@@ -1212,7 +1395,7 @@
                 <w:sz w:val="20"/>
                 <w:szCs w:val="24"/>
               </w:rPr>
-              <w:t xml:space="preserve"> 10</w:t>
+              <w:t xml:space="preserve"> 100</w:t>
             </w:r>
           </w:p>
         </w:tc>
@@ -1222,7 +1405,7 @@
             <w:tcBorders>
               <w:left w:val="nil"/>
             </w:tcBorders>
-            <w:shd w:val="clear" w:color="auto" w:fill="984806" w:themeFill="accent6" w:themeFillShade="80"/>
+            <w:shd w:val="clear" w:color="auto" w:fill="FF0000"/>
           </w:tcPr>
           <w:p>
             <w:pPr>
@@ -1251,7 +1434,7 @@
                 <w:szCs w:val="24"/>
                 <w:vertAlign w:val="superscript"/>
               </w:rPr>
-              <w:t>1</w:t>
+              <w:t>2</w:t>
             </w:r>
             <w:r>
               <w:rPr>
@@ -1270,7 +1453,7 @@
             <w:tcBorders>
               <w:left w:val="nil"/>
             </w:tcBorders>
-            <w:shd w:val="clear" w:color="auto" w:fill="984806" w:themeFill="accent6" w:themeFillShade="80"/>
+            <w:shd w:val="clear" w:color="auto" w:fill="FF0000"/>
             <w:tcMar>
               <w:left w:w="432" w:type="dxa"/>
               <w:right w:w="115" w:type="dxa"/>
@@ -1292,7 +1475,7 @@
                 <w:sz w:val="20"/>
                 <w:szCs w:val="24"/>
               </w:rPr>
-              <w:t>± 1 %</w:t>
+              <w:t>± 2 %</w:t>
             </w:r>
           </w:p>
         </w:tc>
@@ -1301,7 +1484,7 @@
         <w:tc>
           <w:tcPr>
             <w:tcW w:w="1260" w:type="dxa"/>
-            <w:shd w:val="clear" w:color="auto" w:fill="FF0000"/>
+            <w:shd w:val="clear" w:color="auto" w:fill="FFA73D"/>
           </w:tcPr>
           <w:p>
             <w:pPr>
@@ -1320,14 +1503,14 @@
                 <w:sz w:val="20"/>
                 <w:szCs w:val="24"/>
               </w:rPr>
-              <w:t>Red</w:t>
+              <w:t>Orange</w:t>
             </w:r>
           </w:p>
         </w:tc>
         <w:tc>
           <w:tcPr>
             <w:tcW w:w="810" w:type="dxa"/>
-            <w:shd w:val="clear" w:color="auto" w:fill="FF0000"/>
+            <w:shd w:val="clear" w:color="auto" w:fill="FFA73D"/>
           </w:tcPr>
           <w:p>
             <w:pPr>
@@ -1346,14 +1529,14 @@
                 <w:sz w:val="20"/>
                 <w:szCs w:val="24"/>
               </w:rPr>
-              <w:t>2</w:t>
+              <w:t>3</w:t>
             </w:r>
           </w:p>
         </w:tc>
         <w:tc>
           <w:tcPr>
             <w:tcW w:w="810" w:type="dxa"/>
-            <w:shd w:val="clear" w:color="auto" w:fill="FF0000"/>
+            <w:shd w:val="clear" w:color="auto" w:fill="FFA73D"/>
           </w:tcPr>
           <w:p>
             <w:pPr>
@@ -1372,14 +1555,14 @@
                 <w:sz w:val="20"/>
                 <w:szCs w:val="24"/>
               </w:rPr>
-              <w:t>2</w:t>
+              <w:t>3</w:t>
             </w:r>
           </w:p>
         </w:tc>
         <w:tc>
           <w:tcPr>
             <w:tcW w:w="816" w:type="dxa"/>
-            <w:shd w:val="clear" w:color="auto" w:fill="FF0000"/>
+            <w:shd w:val="clear" w:color="auto" w:fill="FFA73D"/>
           </w:tcPr>
           <w:p>
             <w:pPr>
@@ -1398,7 +1581,7 @@
                 <w:sz w:val="20"/>
                 <w:szCs w:val="24"/>
               </w:rPr>
-              <w:t>2</w:t>
+              <w:t>3</w:t>
             </w:r>
           </w:p>
         </w:tc>
@@ -1408,7 +1591,7 @@
             <w:tcBorders>
               <w:right w:val="nil"/>
             </w:tcBorders>
-            <w:shd w:val="clear" w:color="auto" w:fill="FF0000"/>
+            <w:shd w:val="clear" w:color="auto" w:fill="FFA73D"/>
           </w:tcPr>
           <w:p>
             <w:pPr>
@@ -1437,231 +1620,6 @@
                 <w:sz w:val="20"/>
                 <w:szCs w:val="24"/>
               </w:rPr>
-              <w:t xml:space="preserve"> 100</w:t>
-            </w:r>
-          </w:p>
-        </w:tc>
-        <w:tc>
-          <w:tcPr>
-            <w:tcW w:w="810" w:type="dxa"/>
-            <w:tcBorders>
-              <w:left w:val="nil"/>
-            </w:tcBorders>
-            <w:shd w:val="clear" w:color="auto" w:fill="FF0000"/>
-          </w:tcPr>
-          <w:p>
-            <w:pPr>
-              <w:jc w:val="right"/>
-              <w:rPr>
-                <w:rFonts w:ascii="Calibri" w:eastAsia="Times New Roman" w:hAnsi="Calibri" w:cs="Calibri"/>
-                <w:color w:val="FFFFFF" w:themeColor="background1"/>
-                <w:sz w:val="20"/>
-                <w:szCs w:val="24"/>
-              </w:rPr>
-            </w:pPr>
-            <w:r>
-              <w:rPr>
-                <w:rFonts w:eastAsiaTheme="minorEastAsia" w:cstheme="minorHAnsi"/>
-                <w:color w:val="FFFFFF" w:themeColor="background1"/>
-                <w:sz w:val="20"/>
-                <w:szCs w:val="24"/>
-              </w:rPr>
-              <w:t>(10</w:t>
-            </w:r>
-            <w:r>
-              <w:rPr>
-                <w:rFonts w:eastAsiaTheme="minorEastAsia" w:cstheme="minorHAnsi"/>
-                <w:color w:val="FFFFFF" w:themeColor="background1"/>
-                <w:sz w:val="20"/>
-                <w:szCs w:val="24"/>
-                <w:vertAlign w:val="superscript"/>
-              </w:rPr>
-              <w:t>2</w:t>
-            </w:r>
-            <w:r>
-              <w:rPr>
-                <w:rFonts w:eastAsiaTheme="minorEastAsia" w:cstheme="minorHAnsi"/>
-                <w:color w:val="FFFFFF" w:themeColor="background1"/>
-                <w:sz w:val="20"/>
-                <w:szCs w:val="24"/>
-              </w:rPr>
-              <w:t>)</w:t>
-            </w:r>
-          </w:p>
-        </w:tc>
-        <w:tc>
-          <w:tcPr>
-            <w:tcW w:w="1350" w:type="dxa"/>
-            <w:tcBorders>
-              <w:left w:val="nil"/>
-            </w:tcBorders>
-            <w:shd w:val="clear" w:color="auto" w:fill="FF0000"/>
-            <w:tcMar>
-              <w:left w:w="432" w:type="dxa"/>
-              <w:right w:w="115" w:type="dxa"/>
-            </w:tcMar>
-          </w:tcPr>
-          <w:p>
-            <w:pPr>
-              <w:rPr>
-                <w:rFonts w:eastAsiaTheme="minorEastAsia" w:cstheme="minorHAnsi"/>
-                <w:color w:val="FFFFFF" w:themeColor="background1"/>
-                <w:sz w:val="20"/>
-                <w:szCs w:val="24"/>
-              </w:rPr>
-            </w:pPr>
-            <w:r>
-              <w:rPr>
-                <w:rFonts w:eastAsiaTheme="minorEastAsia" w:cstheme="minorHAnsi"/>
-                <w:color w:val="FFFFFF" w:themeColor="background1"/>
-                <w:sz w:val="20"/>
-                <w:szCs w:val="24"/>
-              </w:rPr>
-              <w:t>± 2 %</w:t>
-            </w:r>
-          </w:p>
-        </w:tc>
-      </w:tr>
-      <w:tr>
-        <w:tc>
-          <w:tcPr>
-            <w:tcW w:w="1260" w:type="dxa"/>
-            <w:shd w:val="clear" w:color="auto" w:fill="FFA73D"/>
-          </w:tcPr>
-          <w:p>
-            <w:pPr>
-              <w:jc w:val="center"/>
-              <w:rPr>
-                <w:rFonts w:cstheme="minorHAnsi"/>
-                <w:color w:val="FFFFFF" w:themeColor="background1"/>
-                <w:sz w:val="20"/>
-                <w:szCs w:val="24"/>
-              </w:rPr>
-            </w:pPr>
-            <w:r>
-              <w:rPr>
-                <w:rFonts w:cstheme="minorHAnsi"/>
-                <w:color w:val="FFFFFF" w:themeColor="background1"/>
-                <w:sz w:val="20"/>
-                <w:szCs w:val="24"/>
-              </w:rPr>
-              <w:t>Orange</w:t>
-            </w:r>
-          </w:p>
-        </w:tc>
-        <w:tc>
-          <w:tcPr>
-            <w:tcW w:w="810" w:type="dxa"/>
-            <w:shd w:val="clear" w:color="auto" w:fill="FFA73D"/>
-          </w:tcPr>
-          <w:p>
-            <w:pPr>
-              <w:jc w:val="center"/>
-              <w:rPr>
-                <w:rFonts w:cstheme="minorHAnsi"/>
-                <w:color w:val="FFFFFF" w:themeColor="background1"/>
-                <w:sz w:val="20"/>
-                <w:szCs w:val="24"/>
-              </w:rPr>
-            </w:pPr>
-            <w:r>
-              <w:rPr>
-                <w:rFonts w:cstheme="minorHAnsi"/>
-                <w:color w:val="FFFFFF" w:themeColor="background1"/>
-                <w:sz w:val="20"/>
-                <w:szCs w:val="24"/>
-              </w:rPr>
-              <w:t>3</w:t>
-            </w:r>
-          </w:p>
-        </w:tc>
-        <w:tc>
-          <w:tcPr>
-            <w:tcW w:w="810" w:type="dxa"/>
-            <w:shd w:val="clear" w:color="auto" w:fill="FFA73D"/>
-          </w:tcPr>
-          <w:p>
-            <w:pPr>
-              <w:jc w:val="center"/>
-              <w:rPr>
-                <w:rFonts w:cstheme="minorHAnsi"/>
-                <w:color w:val="FFFFFF" w:themeColor="background1"/>
-                <w:sz w:val="20"/>
-                <w:szCs w:val="24"/>
-              </w:rPr>
-            </w:pPr>
-            <w:r>
-              <w:rPr>
-                <w:rFonts w:cstheme="minorHAnsi"/>
-                <w:color w:val="FFFFFF" w:themeColor="background1"/>
-                <w:sz w:val="20"/>
-                <w:szCs w:val="24"/>
-              </w:rPr>
-              <w:t>3</w:t>
-            </w:r>
-          </w:p>
-        </w:tc>
-        <w:tc>
-          <w:tcPr>
-            <w:tcW w:w="816" w:type="dxa"/>
-            <w:shd w:val="clear" w:color="auto" w:fill="FFA73D"/>
-          </w:tcPr>
-          <w:p>
-            <w:pPr>
-              <w:jc w:val="center"/>
-              <w:rPr>
-                <w:rFonts w:cstheme="minorHAnsi"/>
-                <w:color w:val="FFFFFF" w:themeColor="background1"/>
-                <w:sz w:val="20"/>
-                <w:szCs w:val="24"/>
-              </w:rPr>
-            </w:pPr>
-            <w:r>
-              <w:rPr>
-                <w:rFonts w:cstheme="minorHAnsi"/>
-                <w:color w:val="FFFFFF" w:themeColor="background1"/>
-                <w:sz w:val="20"/>
-                <w:szCs w:val="24"/>
-              </w:rPr>
-              <w:t>3</w:t>
-            </w:r>
-          </w:p>
-        </w:tc>
-        <w:tc>
-          <w:tcPr>
-            <w:tcW w:w="984" w:type="dxa"/>
-            <w:tcBorders>
-              <w:right w:val="nil"/>
-            </w:tcBorders>
-            <w:shd w:val="clear" w:color="auto" w:fill="FFA73D"/>
-          </w:tcPr>
-          <w:p>
-            <w:pPr>
-              <w:rPr>
-                <w:rFonts w:cstheme="minorHAnsi"/>
-                <w:color w:val="FFFFFF" w:themeColor="background1"/>
-                <w:sz w:val="20"/>
-                <w:szCs w:val="24"/>
-              </w:rPr>
-            </w:pPr>
-            <m:oMath>
-              <m:r>
-                <w:rPr>
-                  <w:rFonts w:ascii="Cambria Math" w:hAnsi="Cambria Math" w:cstheme="minorHAnsi"/>
-                  <w:color w:val="FFFFFF" w:themeColor="background1"/>
-                  <w:sz w:val="20"/>
-                  <w:szCs w:val="24"/>
-                </w:rPr>
-                <m:t>×</m:t>
-              </m:r>
-            </m:oMath>
-            <w:r>
-              <w:rPr>
-                <w:rFonts w:eastAsiaTheme="minorEastAsia" w:cstheme="minorHAnsi"/>
-                <w:color w:val="FFFFFF" w:themeColor="background1"/>
-                <w:sz w:val="20"/>
-                <w:szCs w:val="24"/>
-              </w:rPr>
               <w:t xml:space="preserve"> 1k</w:t>
             </w:r>
           </w:p>
@@ -1749,15 +1707,16 @@
               <w:jc w:val="center"/>
               <w:rPr>
                 <w:rFonts w:cstheme="minorHAnsi"/>
-                <w:color w:val="FFFFFF" w:themeColor="background1"/>
-                <w:sz w:val="20"/>
-                <w:szCs w:val="24"/>
-              </w:rPr>
-            </w:pPr>
-            <w:r>
-              <w:rPr>
-                <w:rFonts w:cstheme="minorHAnsi"/>
-                <w:color w:val="FFFFFF" w:themeColor="background1"/>
+                <w:color w:val="000000" w:themeColor="text1"/>
+                <w:sz w:val="20"/>
+                <w:szCs w:val="24"/>
+              </w:rPr>
+            </w:pPr>
+            <w:bookmarkStart w:id="0" w:name="_GoBack" w:colFirst="0" w:colLast="6"/>
+            <w:r>
+              <w:rPr>
+                <w:rFonts w:cstheme="minorHAnsi"/>
+                <w:color w:val="000000" w:themeColor="text1"/>
                 <w:sz w:val="20"/>
                 <w:szCs w:val="24"/>
               </w:rPr>
@@ -1775,15 +1734,15 @@
               <w:jc w:val="center"/>
               <w:rPr>
                 <w:rFonts w:cstheme="minorHAnsi"/>
-                <w:color w:val="FFFFFF" w:themeColor="background1"/>
-                <w:sz w:val="20"/>
-                <w:szCs w:val="24"/>
-              </w:rPr>
-            </w:pPr>
-            <w:r>
-              <w:rPr>
-                <w:rFonts w:cstheme="minorHAnsi"/>
-                <w:color w:val="FFFFFF" w:themeColor="background1"/>
+                <w:color w:val="000000" w:themeColor="text1"/>
+                <w:sz w:val="20"/>
+                <w:szCs w:val="24"/>
+              </w:rPr>
+            </w:pPr>
+            <w:r>
+              <w:rPr>
+                <w:rFonts w:cstheme="minorHAnsi"/>
+                <w:color w:val="000000" w:themeColor="text1"/>
                 <w:sz w:val="20"/>
                 <w:szCs w:val="24"/>
               </w:rPr>
@@ -1801,15 +1760,15 @@
               <w:jc w:val="center"/>
               <w:rPr>
                 <w:rFonts w:cstheme="minorHAnsi"/>
-                <w:color w:val="FFFFFF" w:themeColor="background1"/>
-                <w:sz w:val="20"/>
-                <w:szCs w:val="24"/>
-              </w:rPr>
-            </w:pPr>
-            <w:r>
-              <w:rPr>
-                <w:rFonts w:cstheme="minorHAnsi"/>
-                <w:color w:val="FFFFFF" w:themeColor="background1"/>
+                <w:color w:val="000000" w:themeColor="text1"/>
+                <w:sz w:val="20"/>
+                <w:szCs w:val="24"/>
+              </w:rPr>
+            </w:pPr>
+            <w:r>
+              <w:rPr>
+                <w:rFonts w:cstheme="minorHAnsi"/>
+                <w:color w:val="000000" w:themeColor="text1"/>
                 <w:sz w:val="20"/>
                 <w:szCs w:val="24"/>
               </w:rPr>
@@ -1827,15 +1786,15 @@
               <w:jc w:val="center"/>
               <w:rPr>
                 <w:rFonts w:cstheme="minorHAnsi"/>
-                <w:color w:val="FFFFFF" w:themeColor="background1"/>
-                <w:sz w:val="20"/>
-                <w:szCs w:val="24"/>
-              </w:rPr>
-            </w:pPr>
-            <w:r>
-              <w:rPr>
-                <w:rFonts w:cstheme="minorHAnsi"/>
-                <w:color w:val="FFFFFF" w:themeColor="background1"/>
+                <w:color w:val="000000" w:themeColor="text1"/>
+                <w:sz w:val="20"/>
+                <w:szCs w:val="24"/>
+              </w:rPr>
+            </w:pPr>
+            <w:r>
+              <w:rPr>
+                <w:rFonts w:cstheme="minorHAnsi"/>
+                <w:color w:val="000000" w:themeColor="text1"/>
                 <w:sz w:val="20"/>
                 <w:szCs w:val="24"/>
               </w:rPr>
@@ -1855,7 +1814,7 @@
             <w:pPr>
               <w:rPr>
                 <w:rFonts w:cstheme="minorHAnsi"/>
-                <w:color w:val="FFFFFF" w:themeColor="background1"/>
+                <w:color w:val="000000" w:themeColor="text1"/>
                 <w:sz w:val="20"/>
                 <w:szCs w:val="24"/>
               </w:rPr>
@@ -1864,7 +1823,7 @@
               <m:r>
                 <w:rPr>
                   <w:rFonts w:ascii="Cambria Math" w:hAnsi="Cambria Math" w:cstheme="minorHAnsi"/>
-                  <w:color w:val="FFFFFF" w:themeColor="background1"/>
+                  <w:color w:val="000000" w:themeColor="text1"/>
                   <w:sz w:val="20"/>
                   <w:szCs w:val="24"/>
                 </w:rPr>
@@ -1874,7 +1833,7 @@
             <w:r>
               <w:rPr>
                 <w:rFonts w:eastAsiaTheme="minorEastAsia" w:cstheme="minorHAnsi"/>
-                <w:color w:val="FFFFFF" w:themeColor="background1"/>
+                <w:color w:val="000000" w:themeColor="text1"/>
                 <w:sz w:val="20"/>
                 <w:szCs w:val="24"/>
               </w:rPr>
@@ -1895,7 +1854,7 @@
               <w:jc w:val="right"/>
               <w:rPr>
                 <w:rFonts w:ascii="Calibri" w:eastAsia="Calibri" w:hAnsi="Calibri" w:cs="Calibri"/>
-                <w:color w:val="FFFFFF" w:themeColor="background1"/>
+                <w:color w:val="000000" w:themeColor="text1"/>
                 <w:sz w:val="20"/>
                 <w:szCs w:val="24"/>
               </w:rPr>
@@ -1903,7 +1862,7 @@
             <w:r>
               <w:rPr>
                 <w:rFonts w:eastAsiaTheme="minorEastAsia" w:cstheme="minorHAnsi"/>
-                <w:color w:val="FFFFFF" w:themeColor="background1"/>
+                <w:color w:val="000000" w:themeColor="text1"/>
                 <w:sz w:val="20"/>
                 <w:szCs w:val="24"/>
               </w:rPr>
@@ -1912,7 +1871,7 @@
             <w:r>
               <w:rPr>
                 <w:rFonts w:eastAsiaTheme="minorEastAsia" w:cstheme="minorHAnsi"/>
-                <w:color w:val="FFFFFF" w:themeColor="background1"/>
+                <w:color w:val="000000" w:themeColor="text1"/>
                 <w:sz w:val="20"/>
                 <w:szCs w:val="24"/>
                 <w:vertAlign w:val="superscript"/>
@@ -1922,7 +1881,7 @@
             <w:r>
               <w:rPr>
                 <w:rFonts w:eastAsiaTheme="minorEastAsia" w:cstheme="minorHAnsi"/>
-                <w:color w:val="FFFFFF" w:themeColor="background1"/>
+                <w:color w:val="000000" w:themeColor="text1"/>
                 <w:sz w:val="20"/>
                 <w:szCs w:val="24"/>
               </w:rPr>
@@ -1946,7 +1905,7 @@
             <w:pPr>
               <w:rPr>
                 <w:rFonts w:eastAsiaTheme="minorEastAsia" w:cstheme="minorHAnsi"/>
-                <w:color w:val="FFFFFF" w:themeColor="background1"/>
+                <w:color w:val="000000" w:themeColor="text1"/>
                 <w:sz w:val="20"/>
                 <w:szCs w:val="24"/>
               </w:rPr>
@@ -1954,6 +1913,7 @@
           </w:p>
         </w:tc>
       </w:tr>
+      <w:bookmarkEnd w:id="0"/>
       <w:tr>
         <w:tc>
           <w:tcPr>
@@ -4752,7 +4712,23 @@
                                 <w:sz w:val="20"/>
                                 <w:szCs w:val="20"/>
                               </w:rPr>
-                              <w:t>(2 digits)</w:t>
+                              <w:t>(</w:t>
+                            </w:r>
+                            <w:proofErr w:type="gramStart"/>
+                            <w:r>
+                              <w:rPr>
+                                <w:sz w:val="20"/>
+                                <w:szCs w:val="20"/>
+                              </w:rPr>
+                              <w:t>2</w:t>
+                            </w:r>
+                            <w:proofErr w:type="gramEnd"/>
+                            <w:r>
+                              <w:rPr>
+                                <w:sz w:val="20"/>
+                                <w:szCs w:val="20"/>
+                              </w:rPr>
+                              <w:t xml:space="preserve"> digits)</w:t>
                             </w:r>
                             <w:r>
                               <w:rPr>
@@ -4918,7 +4894,23 @@
                                 <w:sz w:val="20"/>
                                 <w:szCs w:val="20"/>
                               </w:rPr>
-                              <w:t>(3 digits)</w:t>
+                              <w:t>(</w:t>
+                            </w:r>
+                            <w:proofErr w:type="gramStart"/>
+                            <w:r>
+                              <w:rPr>
+                                <w:sz w:val="20"/>
+                                <w:szCs w:val="20"/>
+                              </w:rPr>
+                              <w:t>3</w:t>
+                            </w:r>
+                            <w:proofErr w:type="gramEnd"/>
+                            <w:r>
+                              <w:rPr>
+                                <w:sz w:val="20"/>
+                                <w:szCs w:val="20"/>
+                              </w:rPr>
+                              <w:t xml:space="preserve"> digits)</w:t>
                             </w:r>
                             <w:r>
                               <w:rPr>
@@ -6561,6 +6553,7 @@
     <w:rsidRoot w:val="007976E5"/>
     <w:rsid w:val="002D2E4F"/>
     <w:rsid w:val="004101C9"/>
+    <w:rsid w:val="004D26B7"/>
     <w:rsid w:val="00517FF2"/>
     <w:rsid w:val="00562876"/>
     <w:rsid w:val="00580B86"/>

</xml_diff>